<commit_message>
inserting fig2: schematic diagram
</commit_message>
<xml_diff>
--- a/CMN4/Paper_CMN.docx
+++ b/CMN4/Paper_CMN.docx
@@ -526,7 +526,23 @@
           <w:sz w:val="22"/>
           <w:szCs w:val="22"/>
         </w:rPr>
-        <w:t xml:space="preserve">) and both symbionts (mutualist (M) and non-mutualist (N)). Mutualists uptake C from plant and in return supply inorganic phosphorus to plant’s root whereas non-mutualists serve as a parasite to the host plant by taking only the resource carbon from the plant. Plants initially, therefore, invest their resource carbon to both types of fungi to recognize the beneficial one for them and then allocate their resources particularly to the mutualists. This preferential carbon-allocation depends on the fidelity (f) of the plant to the beneficial mutualists, which in turn depends on the spatial structure of AMF- hyphae, close morphological proximity of roots and nodules and the ability of plants to allocating resources preferentially to mutualists even in absence of spatial structures. Both symbionts compete with each other to get advantage on the resources and mutualists have to pay a cost (s) due to mutualism which can reduce its maximum growth rate. Thus, plant-mycorrhizal communities are important in stabilizing ecosystem function, C-sink in soil and sustainable agriculture.  </w:t>
+        <w:t xml:space="preserve">) and both symbionts (mutualist (M) and non-mutualist (N)). Mutualists uptake C from plant and in return supply inorganic phosphorus to plant’s root whereas non-mutualists serve as a parasite to the host plant by taking only the resource carbon from the plant. Plants initially, therefore, invest their resource carbon to both types of fungi to recognize the beneficial one for them and then allocate their resources particularly to the mutualists. This preferential carbon-allocation depends on the fidelity (f) of the plant to the beneficial mutualists, which in turn depends on the spatial structure of AMF- hyphae, close morphological proximity of roots and nodules and the ability of plants to allocating resources preferentially to mutualists even in absence of spatial structures. </w:t>
+      </w:r>
+      <w:r>
+        <w:rPr>
+          <w:rFonts w:cs="Times New Roman"/>
+          <w:sz w:val="22"/>
+          <w:szCs w:val="22"/>
+        </w:rPr>
+        <w:t>It is considered that fidelity has a range in between 0 to 1, whereas f = 0 means plant does not allocate preferentially to any specific symbiont at all and f = 1 means plant selectively allocate carbon to mutualist only.</w:t>
+      </w:r>
+      <w:r>
+        <w:rPr>
+          <w:rFonts w:cs="Times New Roman"/>
+          <w:sz w:val="22"/>
+          <w:szCs w:val="22"/>
+        </w:rPr>
+        <w:t xml:space="preserve"> Both symbionts compete with each other to get advantage on the resources and mutualists have to pay a cost (s) due to mutualism which can reduce its maximum growth rate. Thus, plant-mycorrhizal communities are important in stabilizing ecosystem function, C-sink in soil and sustainable agriculture.  </w:t>
       </w:r>
     </w:p>
     <w:p>
@@ -543,7 +559,7 @@
           <w:szCs w:val="22"/>
         </w:rPr>
         <w:tab/>
-        <w:t>From our model as represented by Equations (1 – 4), we have derived the condition for co-existence of both symbionts and got the parameter range for fidelity (f) and cost (s). The model is represented as follows;</w:t>
+        <w:t>From our model as represented by Equations (1 - 4), we have derived the condition for co-existence of both symbionts and got the parameter range for fidelity (f) and cost (s). The model is represented as follows;</w:t>
       </w:r>
     </w:p>
     <w:tbl>
@@ -1955,35 +1971,7 @@
           <w:sz w:val="22"/>
           <w:szCs w:val="22"/>
         </w:rPr>
-        <w:t xml:space="preserve">ll the terms and parameters are described in </w:t>
-      </w:r>
-      <w:r>
-        <w:rPr>
-          <w:sz w:val="22"/>
-          <w:szCs w:val="22"/>
-        </w:rPr>
-        <w:t>Table 1.</w:t>
-      </w:r>
-      <w:r>
-        <w:rPr>
-          <w:sz w:val="22"/>
-          <w:szCs w:val="22"/>
-        </w:rPr>
-        <w:t xml:space="preserve">  Equation </w:t>
-      </w:r>
-      <w:r>
-        <w:rPr>
-          <w:sz w:val="22"/>
-          <w:szCs w:val="22"/>
-        </w:rPr>
-        <w:t>(1)</w:t>
-      </w:r>
-      <w:r>
-        <w:rPr>
-          <w:sz w:val="22"/>
-          <w:szCs w:val="22"/>
-        </w:rPr>
-        <w:t xml:space="preserve"> represents the rate of change of allocated carbon which decreases with increasing phosphorous availability (P</w:t>
+        <w:t>ll the terms and parameters are described in Table 1. Equation (1) represents the rate of change of allocated carbon which decreases with increasing phosphorous availability (P</w:t>
       </w:r>
       <w:r>
         <w:rPr>
@@ -1998,28 +1986,66 @@
           <w:sz w:val="22"/>
           <w:szCs w:val="22"/>
         </w:rPr>
-        <w:t xml:space="preserve">) in the soil. Again, as mutualists colonize the plant roots more effectively, then their efficiency needs less investment of allocated carbon by the plant. The function F(M,N) in Equation  </w:t>
-      </w:r>
-      <w:r>
-        <w:rPr>
-          <w:sz w:val="22"/>
-          <w:szCs w:val="22"/>
-        </w:rPr>
-        <w:t>(1)</w:t>
-      </w:r>
-      <w:r>
-        <w:rPr>
-          <w:sz w:val="22"/>
-          <w:szCs w:val="22"/>
-        </w:rPr>
-        <w:t xml:space="preserve">, which will eventually saturate at higher density of mutualists, depicts this scenario as shown in </w:t>
-      </w:r>
-      <w:r>
-        <w:rPr>
-          <w:sz w:val="22"/>
-          <w:szCs w:val="22"/>
-        </w:rPr>
-        <w:t>Figure 1.</w:t>
+        <w:t xml:space="preserve">) in the soil. Again, as mutualists colonize the plant roots more effectively, then their efficiency needs less investment of allocated carbon by the plant. The function F(M,N) in Equation  (1), which will eventually saturate at higher density of mutualists, depicts this scenario as shown in Figure 1. </w:t>
+      </w:r>
+      <w:r>
+        <w:rPr>
+          <w:sz w:val="22"/>
+          <w:szCs w:val="22"/>
+        </w:rPr>
+        <w:t>Equation (2) and Equation (3) show though per capita growth rate of mutualist and non-mutualist decreases with same death rate (d), their maximum growth rate (b</w:t>
+      </w:r>
+      <w:r>
+        <w:rPr>
+          <w:sz w:val="22"/>
+          <w:szCs w:val="22"/>
+          <w:vertAlign w:val="subscript"/>
+        </w:rPr>
+        <w:t>max</w:t>
+      </w:r>
+      <w:r>
+        <w:rPr>
+          <w:sz w:val="22"/>
+          <w:szCs w:val="22"/>
+        </w:rPr>
+        <w:t>) are affected differently. Though fidelity (f) gives the advantage to mutualist still it has to pay an energetic cost (s). Equation (4) shows a constant source of supplied resource (</w:t>
+      </w:r>
+      <w:r>
+        <w:rPr>
+          <w:rFonts w:eastAsia="Arial Unicode MS" w:cs="Times New Roman" w:ascii="Latin Modern Math" w:hAnsi="Latin Modern Math"/>
+          <w:sz w:val="22"/>
+          <w:szCs w:val="22"/>
+        </w:rPr>
+        <w:t>ϕ</w:t>
+      </w:r>
+      <w:r>
+        <w:rPr>
+          <w:sz w:val="22"/>
+          <w:szCs w:val="22"/>
+        </w:rPr>
+        <w:t xml:space="preserve">) </w:t>
+      </w:r>
+      <w:r>
+        <w:rPr>
+          <w:sz w:val="22"/>
+          <w:szCs w:val="22"/>
+        </w:rPr>
+        <w:t>for construction carbon (C</w:t>
+      </w:r>
+      <w:r>
+        <w:rPr>
+          <w:sz w:val="22"/>
+          <w:szCs w:val="22"/>
+          <w:vertAlign w:val="subscript"/>
+        </w:rPr>
+        <w:t>c</w:t>
+      </w:r>
+      <w:r>
+        <w:rPr>
+          <w:sz w:val="22"/>
+          <w:szCs w:val="22"/>
+        </w:rPr>
+        <w:t xml:space="preserve">) gets depleted eventually with increasing total symbiont-density and the density of construction carbon itself. </w:t>
       </w:r>
     </w:p>
     <w:p>
@@ -2034,55 +2060,7 @@
         </w:rPr>
       </w:pPr>
       <w:r>
-        <w:rPr>
-          <w:sz w:val="22"/>
-          <w:szCs w:val="22"/>
-        </w:rPr>
-        <w:drawing>
-          <wp:anchor behindDoc="0" distT="0" distB="0" distL="0" distR="0" simplePos="0" locked="0" layoutInCell="1" allowOverlap="1" relativeHeight="10">
-            <wp:simplePos x="0" y="0"/>
-            <wp:positionH relativeFrom="column">
-              <wp:align>center</wp:align>
-            </wp:positionH>
-            <wp:positionV relativeFrom="paragraph">
-              <wp:posOffset>635</wp:posOffset>
-            </wp:positionV>
-            <wp:extent cx="2743200" cy="2743200"/>
-            <wp:effectExtent l="0" t="0" r="0" b="0"/>
-            <wp:wrapSquare wrapText="largest"/>
-            <wp:docPr id="1" name="Image1" descr=""/>
-            <wp:cNvGraphicFramePr>
-              <a:graphicFrameLocks xmlns:a="http://schemas.openxmlformats.org/drawingml/2006/main" noChangeAspect="1"/>
-            </wp:cNvGraphicFramePr>
-            <a:graphic xmlns:a="http://schemas.openxmlformats.org/drawingml/2006/main">
-              <a:graphicData uri="http://schemas.openxmlformats.org/drawingml/2006/picture">
-                <pic:pic xmlns:pic="http://schemas.openxmlformats.org/drawingml/2006/picture">
-                  <pic:nvPicPr>
-                    <pic:cNvPr id="1" name="Image1" descr=""/>
-                    <pic:cNvPicPr>
-                      <a:picLocks noChangeAspect="1" noChangeArrowheads="1"/>
-                    </pic:cNvPicPr>
-                  </pic:nvPicPr>
-                  <pic:blipFill>
-                    <a:blip r:embed="rId3"/>
-                    <a:stretch>
-                      <a:fillRect/>
-                    </a:stretch>
-                  </pic:blipFill>
-                  <pic:spPr bwMode="auto">
-                    <a:xfrm>
-                      <a:off x="0" y="0"/>
-                      <a:ext cx="2743200" cy="2743200"/>
-                    </a:xfrm>
-                    <a:prstGeom prst="rect">
-                      <a:avLst/>
-                    </a:prstGeom>
-                  </pic:spPr>
-                </pic:pic>
-              </a:graphicData>
-            </a:graphic>
-          </wp:anchor>
-        </w:drawing>
+        <w:rPr/>
       </w:r>
     </w:p>
     <w:p>
@@ -2091,52 +2069,636 @@
         <w:spacing w:lineRule="auto" w:line="480" w:before="0" w:after="0"/>
         <w:contextualSpacing/>
         <w:jc w:val="both"/>
-        <w:rPr>
-          <w:sz w:val="22"/>
-          <w:szCs w:val="22"/>
-        </w:rPr>
-      </w:pPr>
-      <w:r>
-        <w:rPr>
-          <w:sz w:val="22"/>
-          <w:szCs w:val="22"/>
-        </w:rPr>
-      </w:r>
-    </w:p>
+        <w:rPr/>
+      </w:pPr>
+      <w:r>
+        <w:rPr>
+          <w:sz w:val="22"/>
+          <w:szCs w:val="22"/>
+        </w:rPr>
+        <w:tab/>
+      </w:r>
+      <w:r>
+        <w:rPr>
+          <w:sz w:val="22"/>
+          <w:szCs w:val="22"/>
+        </w:rPr>
+        <w:t xml:space="preserve">For finite equilibrium values of mutualist and non-mutualist (i.e., when </w:t>
+      </w:r>
+      <w:r>
+        <w:rPr>
+          <w:sz w:val="22"/>
+          <w:szCs w:val="22"/>
+        </w:rPr>
+      </w:r>
+      <m:oMath xmlns:m="http://schemas.openxmlformats.org/officeDocument/2006/math">
+        <m:acc>
+          <m:accPr>
+            <m:chr m:val="^"/>
+          </m:accPr>
+          <m:e>
+            <m:r>
+              <w:rPr>
+                <w:rFonts w:ascii="Cambria Math" w:hAnsi="Cambria Math"/>
+              </w:rPr>
+              <m:t xml:space="preserve">M</m:t>
+            </m:r>
+          </m:e>
+        </m:acc>
+        <m:r>
+          <w:rPr>
+            <w:rFonts w:ascii="Cambria Math" w:hAnsi="Cambria Math"/>
+          </w:rPr>
+          <m:t xml:space="preserve">,</m:t>
+        </m:r>
+        <m:acc>
+          <m:accPr>
+            <m:chr m:val="^"/>
+          </m:accPr>
+          <m:e>
+            <m:r>
+              <w:rPr>
+                <w:rFonts w:ascii="Cambria Math" w:hAnsi="Cambria Math"/>
+              </w:rPr>
+              <m:t xml:space="preserve">N</m:t>
+            </m:r>
+          </m:e>
+        </m:acc>
+        <m:r>
+          <w:rPr>
+            <w:rFonts w:ascii="Cambria Math" w:hAnsi="Cambria Math"/>
+          </w:rPr>
+          <m:t xml:space="preserve">≠</m:t>
+        </m:r>
+        <m:r>
+          <w:rPr>
+            <w:rFonts w:ascii="Cambria Math" w:hAnsi="Cambria Math"/>
+          </w:rPr>
+          <m:t xml:space="preserve">0</m:t>
+        </m:r>
+      </m:oMath>
+      <w:r>
+        <w:rPr>
+          <w:sz w:val="22"/>
+          <w:szCs w:val="22"/>
+        </w:rPr>
+        <w:t>), we set both equation (2) and (3) equal to  zero and get the following two equations for mutualist and non-mutualist, respectively;</w:t>
+      </w:r>
+    </w:p>
+    <w:tbl>
+      <w:tblPr>
+        <w:tblW w:w="9450" w:type="dxa"/>
+        <w:jc w:val="left"/>
+        <w:tblInd w:w="55" w:type="dxa"/>
+        <w:tblBorders/>
+        <w:tblCellMar>
+          <w:top w:w="55" w:type="dxa"/>
+          <w:left w:w="55" w:type="dxa"/>
+          <w:bottom w:w="55" w:type="dxa"/>
+          <w:right w:w="55" w:type="dxa"/>
+        </w:tblCellMar>
+      </w:tblPr>
+      <w:tblGrid>
+        <w:gridCol w:w="8399"/>
+        <w:gridCol w:w="1051"/>
+      </w:tblGrid>
+      <w:tr>
+        <w:trPr>
+          <w:tblHeader w:val="true"/>
+        </w:trPr>
+        <w:tc>
+          <w:tcPr>
+            <w:tcW w:w="8399" w:type="dxa"/>
+            <w:tcBorders/>
+            <w:shd w:fill="auto" w:val="clear"/>
+            <w:vAlign w:val="center"/>
+          </w:tcPr>
+          <w:p>
+            <w:pPr>
+              <w:pStyle w:val="TableContents"/>
+              <w:jc w:val="center"/>
+              <w:rPr/>
+            </w:pPr>
+            <w:r>
+              <w:rPr/>
+            </w:r>
+            <m:oMath xmlns:m="http://schemas.openxmlformats.org/officeDocument/2006/math">
+              <m:acc>
+                <m:accPr>
+                  <m:chr m:val="^"/>
+                </m:accPr>
+                <m:e>
+                  <m:sSub>
+                    <m:e>
+                      <m:r>
+                        <w:rPr>
+                          <w:rFonts w:ascii="Cambria Math" w:hAnsi="Cambria Math"/>
+                        </w:rPr>
+                        <m:t xml:space="preserve">C</m:t>
+                      </m:r>
+                    </m:e>
+                    <m:sub>
+                      <m:r>
+                        <w:rPr>
+                          <w:rFonts w:ascii="Cambria Math" w:hAnsi="Cambria Math"/>
+                        </w:rPr>
+                        <m:t xml:space="preserve">aM</m:t>
+                      </m:r>
+                    </m:sub>
+                  </m:sSub>
+                </m:e>
+              </m:acc>
+              <m:r>
+                <w:rPr>
+                  <w:rFonts w:ascii="Cambria Math" w:hAnsi="Cambria Math"/>
+                </w:rPr>
+                <m:t xml:space="preserve">=</m:t>
+              </m:r>
+              <m:r>
+                <w:rPr>
+                  <w:rFonts w:ascii="Cambria Math" w:hAnsi="Cambria Math"/>
+                </w:rPr>
+                <m:t xml:space="preserve">−</m:t>
+              </m:r>
+              <m:acc>
+                <m:accPr>
+                  <m:chr m:val="^"/>
+                </m:accPr>
+                <m:e>
+                  <m:sSub>
+                    <m:e>
+                      <m:r>
+                        <w:rPr>
+                          <w:rFonts w:ascii="Cambria Math" w:hAnsi="Cambria Math"/>
+                        </w:rPr>
+                        <m:t xml:space="preserve">C</m:t>
+                      </m:r>
+                    </m:e>
+                    <m:sub>
+                      <m:r>
+                        <w:rPr>
+                          <w:rFonts w:ascii="Cambria Math" w:hAnsi="Cambria Math"/>
+                        </w:rPr>
+                        <m:t xml:space="preserve">cM</m:t>
+                      </m:r>
+                    </m:sub>
+                  </m:sSub>
+                </m:e>
+              </m:acc>
+              <m:r>
+                <w:rPr>
+                  <w:rFonts w:ascii="Cambria Math" w:hAnsi="Cambria Math"/>
+                </w:rPr>
+                <m:t xml:space="preserve">+</m:t>
+              </m:r>
+              <m:f>
+                <m:num>
+                  <m:sSub>
+                    <m:e>
+                      <m:r>
+                        <w:rPr>
+                          <w:rFonts w:ascii="Cambria Math" w:hAnsi="Cambria Math"/>
+                        </w:rPr>
+                        <m:t xml:space="preserve">K</m:t>
+                      </m:r>
+                    </m:e>
+                    <m:sub>
+                      <m:r>
+                        <w:rPr>
+                          <w:rFonts w:ascii="Cambria Math" w:hAnsi="Cambria Math"/>
+                        </w:rPr>
+                        <m:t xml:space="preserve">M</m:t>
+                      </m:r>
+                    </m:sub>
+                  </m:sSub>
+                  <m:r>
+                    <w:rPr>
+                      <w:rFonts w:ascii="Cambria Math" w:hAnsi="Cambria Math"/>
+                    </w:rPr>
+                    <m:t xml:space="preserve">d</m:t>
+                  </m:r>
+                </m:num>
+                <m:den>
+                  <m:sSub>
+                    <m:e>
+                      <m:r>
+                        <w:rPr>
+                          <w:rFonts w:ascii="Cambria Math" w:hAnsi="Cambria Math"/>
+                        </w:rPr>
+                        <m:t xml:space="preserve">b</m:t>
+                      </m:r>
+                    </m:e>
+                    <m:sub>
+                      <m:r>
+                        <w:rPr>
+                          <w:rFonts w:ascii="Cambria Math" w:hAnsi="Cambria Math"/>
+                        </w:rPr>
+                        <m:t xml:space="preserve">max</m:t>
+                      </m:r>
+                    </m:sub>
+                  </m:sSub>
+                  <m:d>
+                    <m:dPr>
+                      <m:begChr m:val="("/>
+                      <m:endChr m:val=")"/>
+                    </m:dPr>
+                    <m:e>
+                      <m:r>
+                        <w:rPr>
+                          <w:rFonts w:ascii="Cambria Math" w:hAnsi="Cambria Math"/>
+                        </w:rPr>
+                        <m:t xml:space="preserve">1</m:t>
+                      </m:r>
+                      <m:r>
+                        <w:rPr>
+                          <w:rFonts w:ascii="Cambria Math" w:hAnsi="Cambria Math"/>
+                        </w:rPr>
+                        <m:t xml:space="preserve">−</m:t>
+                      </m:r>
+                      <m:r>
+                        <w:rPr>
+                          <w:rFonts w:ascii="Cambria Math" w:hAnsi="Cambria Math"/>
+                        </w:rPr>
+                        <m:t xml:space="preserve">s</m:t>
+                      </m:r>
+                    </m:e>
+                  </m:d>
+                  <m:r>
+                    <w:rPr>
+                      <w:rFonts w:ascii="Cambria Math" w:hAnsi="Cambria Math"/>
+                    </w:rPr>
+                    <m:t xml:space="preserve">−</m:t>
+                  </m:r>
+                  <m:r>
+                    <w:rPr>
+                      <w:rFonts w:ascii="Cambria Math" w:hAnsi="Cambria Math"/>
+                    </w:rPr>
+                    <m:t xml:space="preserve">d</m:t>
+                  </m:r>
+                </m:den>
+              </m:f>
+            </m:oMath>
+          </w:p>
+        </w:tc>
+        <w:tc>
+          <w:tcPr>
+            <w:tcW w:w="1051" w:type="dxa"/>
+            <w:tcBorders/>
+            <w:shd w:fill="auto" w:val="clear"/>
+            <w:vAlign w:val="center"/>
+          </w:tcPr>
+          <w:p>
+            <w:pPr>
+              <w:pStyle w:val="TableContents"/>
+              <w:jc w:val="right"/>
+              <w:rPr/>
+            </w:pPr>
+            <w:r>
+              <w:rPr/>
+              <w:t>(</w:t>
+            </w:r>
+            <w:r>
+              <w:rPr/>
+              <w:fldChar w:fldCharType="begin"/>
+            </w:r>
+            <w:r>
+              <w:instrText> SEQ Text \* ARABIC </w:instrText>
+            </w:r>
+            <w:r>
+              <w:fldChar w:fldCharType="separate"/>
+            </w:r>
+            <w:r>
+              <w:t>5</w:t>
+            </w:r>
+            <w:r>
+              <w:fldChar w:fldCharType="end"/>
+            </w:r>
+            <w:r>
+              <w:rPr/>
+              <w:t>)</w:t>
+            </w:r>
+          </w:p>
+        </w:tc>
+      </w:tr>
+    </w:tbl>
     <w:p>
       <w:pPr>
         <w:pStyle w:val="Normal"/>
         <w:spacing w:lineRule="auto" w:line="480" w:before="0" w:after="0"/>
         <w:contextualSpacing/>
         <w:jc w:val="both"/>
-        <w:rPr>
-          <w:sz w:val="22"/>
-          <w:szCs w:val="22"/>
-        </w:rPr>
-      </w:pPr>
-      <w:r>
-        <w:rPr>
-          <w:sz w:val="22"/>
-          <w:szCs w:val="22"/>
-        </w:rPr>
-      </w:r>
-    </w:p>
+        <w:rPr/>
+      </w:pPr>
+      <w:r>
+        <w:rPr>
+          <w:sz w:val="22"/>
+          <w:szCs w:val="22"/>
+        </w:rPr>
+        <w:t xml:space="preserve"> </w:t>
+      </w:r>
+    </w:p>
+    <w:tbl>
+      <w:tblPr>
+        <w:tblW w:w="9450" w:type="dxa"/>
+        <w:jc w:val="left"/>
+        <w:tblInd w:w="55" w:type="dxa"/>
+        <w:tblBorders/>
+        <w:tblCellMar>
+          <w:top w:w="55" w:type="dxa"/>
+          <w:left w:w="55" w:type="dxa"/>
+          <w:bottom w:w="55" w:type="dxa"/>
+          <w:right w:w="55" w:type="dxa"/>
+        </w:tblCellMar>
+      </w:tblPr>
+      <w:tblGrid>
+        <w:gridCol w:w="8399"/>
+        <w:gridCol w:w="1051"/>
+      </w:tblGrid>
+      <w:tr>
+        <w:trPr>
+          <w:tblHeader w:val="true"/>
+        </w:trPr>
+        <w:tc>
+          <w:tcPr>
+            <w:tcW w:w="8399" w:type="dxa"/>
+            <w:tcBorders/>
+            <w:shd w:fill="auto" w:val="clear"/>
+            <w:vAlign w:val="center"/>
+          </w:tcPr>
+          <w:p>
+            <w:pPr>
+              <w:pStyle w:val="TableContents"/>
+              <w:jc w:val="center"/>
+              <w:rPr/>
+            </w:pPr>
+            <w:r>
+              <w:rPr/>
+            </w:r>
+            <m:oMath xmlns:m="http://schemas.openxmlformats.org/officeDocument/2006/math">
+              <m:acc>
+                <m:accPr>
+                  <m:chr m:val="^"/>
+                </m:accPr>
+                <m:e>
+                  <m:sSub>
+                    <m:e>
+                      <m:r>
+                        <w:rPr>
+                          <w:rFonts w:ascii="Cambria Math" w:hAnsi="Cambria Math"/>
+                        </w:rPr>
+                        <m:t xml:space="preserve">C</m:t>
+                      </m:r>
+                    </m:e>
+                    <m:sub>
+                      <m:r>
+                        <w:rPr>
+                          <w:rFonts w:ascii="Cambria Math" w:hAnsi="Cambria Math"/>
+                        </w:rPr>
+                        <m:t xml:space="preserve">aN</m:t>
+                      </m:r>
+                    </m:sub>
+                  </m:sSub>
+                </m:e>
+              </m:acc>
+              <m:r>
+                <w:rPr>
+                  <w:rFonts w:ascii="Cambria Math" w:hAnsi="Cambria Math"/>
+                </w:rPr>
+                <m:t xml:space="preserve">=</m:t>
+              </m:r>
+              <m:f>
+                <m:num>
+                  <m:r>
+                    <w:rPr>
+                      <w:rFonts w:ascii="Cambria Math" w:hAnsi="Cambria Math"/>
+                    </w:rPr>
+                    <m:t xml:space="preserve">−</m:t>
+                  </m:r>
+                  <m:acc>
+                    <m:accPr>
+                      <m:chr m:val="^"/>
+                    </m:accPr>
+                    <m:e>
+                      <m:sSub>
+                        <m:e>
+                          <m:r>
+                            <w:rPr>
+                              <w:rFonts w:ascii="Cambria Math" w:hAnsi="Cambria Math"/>
+                            </w:rPr>
+                            <m:t xml:space="preserve">C</m:t>
+                          </m:r>
+                        </m:e>
+                        <m:sub>
+                          <m:r>
+                            <w:rPr>
+                              <w:rFonts w:ascii="Cambria Math" w:hAnsi="Cambria Math"/>
+                            </w:rPr>
+                            <m:t xml:space="preserve">cN</m:t>
+                          </m:r>
+                        </m:sub>
+                      </m:sSub>
+                    </m:e>
+                  </m:acc>
+                </m:num>
+                <m:den>
+                  <m:d>
+                    <m:dPr>
+                      <m:begChr m:val="("/>
+                      <m:endChr m:val=")"/>
+                    </m:dPr>
+                    <m:e>
+                      <m:r>
+                        <w:rPr>
+                          <w:rFonts w:ascii="Cambria Math" w:hAnsi="Cambria Math"/>
+                        </w:rPr>
+                        <m:t xml:space="preserve">1</m:t>
+                      </m:r>
+                      <m:r>
+                        <w:rPr>
+                          <w:rFonts w:ascii="Cambria Math" w:hAnsi="Cambria Math"/>
+                        </w:rPr>
+                        <m:t xml:space="preserve">−</m:t>
+                      </m:r>
+                      <m:r>
+                        <w:rPr>
+                          <w:rFonts w:ascii="Cambria Math" w:hAnsi="Cambria Math"/>
+                        </w:rPr>
+                        <m:t xml:space="preserve">f</m:t>
+                      </m:r>
+                    </m:e>
+                  </m:d>
+                </m:den>
+              </m:f>
+              <m:r>
+                <w:rPr>
+                  <w:rFonts w:ascii="Cambria Math" w:hAnsi="Cambria Math"/>
+                </w:rPr>
+                <m:t xml:space="preserve">+</m:t>
+              </m:r>
+              <m:f>
+                <m:num>
+                  <m:sSub>
+                    <m:e>
+                      <m:r>
+                        <w:rPr>
+                          <w:rFonts w:ascii="Cambria Math" w:hAnsi="Cambria Math"/>
+                        </w:rPr>
+                        <m:t xml:space="preserve">K</m:t>
+                      </m:r>
+                    </m:e>
+                    <m:sub>
+                      <m:r>
+                        <w:rPr>
+                          <w:rFonts w:ascii="Cambria Math" w:hAnsi="Cambria Math"/>
+                        </w:rPr>
+                        <m:t xml:space="preserve">N</m:t>
+                      </m:r>
+                    </m:sub>
+                  </m:sSub>
+                  <m:r>
+                    <w:rPr>
+                      <w:rFonts w:ascii="Cambria Math" w:hAnsi="Cambria Math"/>
+                    </w:rPr>
+                    <m:t xml:space="preserve">d</m:t>
+                  </m:r>
+                </m:num>
+                <m:den>
+                  <m:d>
+                    <m:dPr>
+                      <m:begChr m:val="("/>
+                      <m:endChr m:val=")"/>
+                    </m:dPr>
+                    <m:e>
+                      <m:sSub>
+                        <m:e>
+                          <m:r>
+                            <w:rPr>
+                              <w:rFonts w:ascii="Cambria Math" w:hAnsi="Cambria Math"/>
+                            </w:rPr>
+                            <m:t xml:space="preserve">b</m:t>
+                          </m:r>
+                        </m:e>
+                        <m:sub>
+                          <m:r>
+                            <w:rPr>
+                              <w:rFonts w:ascii="Cambria Math" w:hAnsi="Cambria Math"/>
+                            </w:rPr>
+                            <m:t xml:space="preserve">max</m:t>
+                          </m:r>
+                        </m:sub>
+                      </m:sSub>
+                      <m:r>
+                        <w:rPr>
+                          <w:rFonts w:ascii="Cambria Math" w:hAnsi="Cambria Math"/>
+                        </w:rPr>
+                        <m:t xml:space="preserve">−</m:t>
+                      </m:r>
+                      <m:r>
+                        <w:rPr>
+                          <w:rFonts w:ascii="Cambria Math" w:hAnsi="Cambria Math"/>
+                        </w:rPr>
+                        <m:t xml:space="preserve">d</m:t>
+                      </m:r>
+                    </m:e>
+                  </m:d>
+                  <m:sSup>
+                    <m:e>
+                      <m:d>
+                        <m:dPr>
+                          <m:begChr m:val="("/>
+                          <m:endChr m:val=")"/>
+                        </m:dPr>
+                        <m:e>
+                          <m:r>
+                            <w:rPr>
+                              <w:rFonts w:ascii="Cambria Math" w:hAnsi="Cambria Math"/>
+                            </w:rPr>
+                            <m:t xml:space="preserve">1</m:t>
+                          </m:r>
+                          <m:r>
+                            <w:rPr>
+                              <w:rFonts w:ascii="Cambria Math" w:hAnsi="Cambria Math"/>
+                            </w:rPr>
+                            <m:t xml:space="preserve">−</m:t>
+                          </m:r>
+                          <m:r>
+                            <w:rPr>
+                              <w:rFonts w:ascii="Cambria Math" w:hAnsi="Cambria Math"/>
+                            </w:rPr>
+                            <m:t xml:space="preserve">f</m:t>
+                          </m:r>
+                        </m:e>
+                      </m:d>
+                    </m:e>
+                    <m:sup>
+                      <m:r>
+                        <w:rPr>
+                          <w:rFonts w:ascii="Cambria Math" w:hAnsi="Cambria Math"/>
+                        </w:rPr>
+                        <m:t xml:space="preserve">2</m:t>
+                      </m:r>
+                    </m:sup>
+                  </m:sSup>
+                </m:den>
+              </m:f>
+            </m:oMath>
+          </w:p>
+        </w:tc>
+        <w:tc>
+          <w:tcPr>
+            <w:tcW w:w="1051" w:type="dxa"/>
+            <w:tcBorders/>
+            <w:shd w:fill="auto" w:val="clear"/>
+            <w:vAlign w:val="center"/>
+          </w:tcPr>
+          <w:p>
+            <w:pPr>
+              <w:pStyle w:val="TableContents"/>
+              <w:jc w:val="right"/>
+              <w:rPr/>
+            </w:pPr>
+            <w:r>
+              <w:rPr/>
+              <w:t>(</w:t>
+            </w:r>
+            <w:r>
+              <w:rPr/>
+              <w:fldChar w:fldCharType="begin"/>
+            </w:r>
+            <w:r>
+              <w:instrText> SEQ Text \* ARABIC </w:instrText>
+            </w:r>
+            <w:r>
+              <w:fldChar w:fldCharType="separate"/>
+            </w:r>
+            <w:r>
+              <w:t>6</w:t>
+            </w:r>
+            <w:r>
+              <w:fldChar w:fldCharType="end"/>
+            </w:r>
+            <w:r>
+              <w:rPr/>
+              <w:t>)</w:t>
+            </w:r>
+          </w:p>
+        </w:tc>
+      </w:tr>
+    </w:tbl>
     <w:p>
       <w:pPr>
         <w:pStyle w:val="Normal"/>
         <w:spacing w:lineRule="auto" w:line="480" w:before="0" w:after="0"/>
         <w:contextualSpacing/>
         <w:jc w:val="both"/>
-        <w:rPr>
-          <w:sz w:val="22"/>
-          <w:szCs w:val="22"/>
-        </w:rPr>
-      </w:pPr>
-      <w:r>
-        <w:rPr>
-          <w:sz w:val="22"/>
-          <w:szCs w:val="22"/>
-        </w:rPr>
+        <w:rPr/>
+      </w:pPr>
+      <w:r>
+        <w:rPr>
+          <w:sz w:val="22"/>
+          <w:szCs w:val="22"/>
+        </w:rPr>
+        <w:t xml:space="preserve"> </w:t>
       </w:r>
     </w:p>
     <w:p>
@@ -2145,306 +2707,132 @@
         <w:spacing w:lineRule="auto" w:line="480" w:before="0" w:after="0"/>
         <w:contextualSpacing/>
         <w:jc w:val="both"/>
-        <w:rPr>
-          <w:sz w:val="22"/>
-          <w:szCs w:val="22"/>
-        </w:rPr>
-      </w:pPr>
-      <w:r>
-        <w:rPr>
-          <w:sz w:val="22"/>
-          <w:szCs w:val="22"/>
-        </w:rPr>
-      </w:r>
-    </w:p>
-    <w:p>
-      <w:pPr>
-        <w:pStyle w:val="Normal"/>
-        <w:spacing w:lineRule="auto" w:line="480" w:before="0" w:after="0"/>
-        <w:contextualSpacing/>
-        <w:jc w:val="both"/>
-        <w:rPr>
-          <w:sz w:val="22"/>
-          <w:szCs w:val="22"/>
-        </w:rPr>
-      </w:pPr>
-      <w:r>
-        <w:rPr>
-          <w:sz w:val="22"/>
-          <w:szCs w:val="22"/>
-        </w:rPr>
-      </w:r>
-    </w:p>
-    <w:p>
-      <w:pPr>
-        <w:pStyle w:val="Normal"/>
-        <w:spacing w:lineRule="auto" w:line="480" w:before="0" w:after="0"/>
-        <w:contextualSpacing/>
-        <w:jc w:val="both"/>
-        <w:rPr>
-          <w:sz w:val="22"/>
-          <w:szCs w:val="22"/>
-        </w:rPr>
-      </w:pPr>
-      <w:r>
-        <w:rPr>
-          <w:sz w:val="22"/>
-          <w:szCs w:val="22"/>
-        </w:rPr>
-      </w:r>
-    </w:p>
-    <w:p>
-      <w:pPr>
-        <w:pStyle w:val="Normal"/>
-        <w:spacing w:lineRule="auto" w:line="480" w:before="0" w:after="0"/>
-        <w:contextualSpacing/>
-        <w:jc w:val="both"/>
-        <w:rPr>
-          <w:sz w:val="22"/>
-          <w:szCs w:val="22"/>
-        </w:rPr>
-      </w:pPr>
-      <w:r>
-        <w:rPr>
-          <w:sz w:val="22"/>
-          <w:szCs w:val="22"/>
-        </w:rPr>
-      </w:r>
-    </w:p>
-    <w:p>
-      <w:pPr>
-        <w:pStyle w:val="Normal"/>
-        <w:spacing w:lineRule="auto" w:line="480" w:before="0" w:after="0"/>
-        <w:contextualSpacing/>
-        <w:jc w:val="both"/>
-        <w:rPr>
-          <w:sz w:val="22"/>
-          <w:szCs w:val="22"/>
-        </w:rPr>
-      </w:pPr>
-      <w:r>
-        <w:rPr>
-          <w:sz w:val="22"/>
-          <w:szCs w:val="22"/>
-        </w:rPr>
-      </w:r>
-    </w:p>
-    <w:p>
-      <w:pPr>
-        <w:pStyle w:val="Normal"/>
-        <w:spacing w:lineRule="auto" w:line="480" w:before="0" w:after="0"/>
-        <w:contextualSpacing/>
-        <w:jc w:val="both"/>
-        <w:rPr>
-          <w:sz w:val="22"/>
-          <w:szCs w:val="22"/>
-        </w:rPr>
-      </w:pPr>
-      <w:r>
-        <w:rPr>
-          <w:sz w:val="22"/>
-          <w:szCs w:val="22"/>
-        </w:rPr>
-      </w:r>
-    </w:p>
-    <w:p>
-      <w:pPr>
-        <w:pStyle w:val="Normal"/>
-        <w:spacing w:lineRule="auto" w:line="480" w:before="0" w:after="0"/>
-        <w:contextualSpacing/>
-        <w:jc w:val="both"/>
-        <w:rPr>
-          <w:sz w:val="22"/>
-          <w:szCs w:val="22"/>
-        </w:rPr>
-      </w:pPr>
-      <w:r>
-        <w:rPr>
-          <w:sz w:val="22"/>
-          <w:szCs w:val="22"/>
-        </w:rPr>
-      </w:r>
-    </w:p>
-    <w:p>
-      <w:pPr>
-        <w:pStyle w:val="Normal"/>
-        <w:spacing w:lineRule="auto" w:line="480" w:before="0" w:after="0"/>
-        <w:contextualSpacing/>
-        <w:jc w:val="both"/>
-        <w:rPr>
-          <w:sz w:val="22"/>
-          <w:szCs w:val="22"/>
-        </w:rPr>
-      </w:pPr>
-      <w:r>
-        <w:rPr>
-          <w:sz w:val="22"/>
-          <w:szCs w:val="22"/>
-        </w:rPr>
-      </w:r>
-    </w:p>
-    <w:p>
-      <w:pPr>
-        <w:pStyle w:val="Normal"/>
-        <w:spacing w:lineRule="auto" w:line="480" w:before="0" w:after="0"/>
-        <w:contextualSpacing/>
-        <w:jc w:val="both"/>
-        <w:rPr>
-          <w:sz w:val="22"/>
-          <w:szCs w:val="22"/>
-        </w:rPr>
-      </w:pPr>
-      <w:r>
-        <w:rPr>
-          <w:sz w:val="22"/>
-          <w:szCs w:val="22"/>
-        </w:rPr>
-      </w:r>
-    </w:p>
-    <w:p>
-      <w:pPr>
-        <w:pStyle w:val="Normal"/>
-        <w:spacing w:lineRule="auto" w:line="480" w:before="0" w:after="0"/>
-        <w:contextualSpacing/>
-        <w:jc w:val="both"/>
-        <w:rPr>
-          <w:sz w:val="22"/>
-          <w:szCs w:val="22"/>
-        </w:rPr>
-      </w:pPr>
-      <w:r>
-        <w:rPr>
-          <w:sz w:val="22"/>
-          <w:szCs w:val="22"/>
-        </w:rPr>
-      </w:r>
-    </w:p>
-    <w:p>
-      <w:pPr>
-        <w:pStyle w:val="Normal"/>
-        <w:spacing w:lineRule="auto" w:line="480" w:before="0" w:after="0"/>
-        <w:contextualSpacing/>
-        <w:jc w:val="both"/>
-        <w:rPr>
-          <w:sz w:val="22"/>
-          <w:szCs w:val="22"/>
-        </w:rPr>
-      </w:pPr>
-      <w:r>
-        <w:rPr>
-          <w:sz w:val="22"/>
-          <w:szCs w:val="22"/>
-        </w:rPr>
-      </w:r>
-    </w:p>
-    <w:p>
-      <w:pPr>
-        <w:pStyle w:val="Normal"/>
-        <w:spacing w:lineRule="auto" w:line="480" w:before="0" w:after="0"/>
-        <w:contextualSpacing/>
-        <w:jc w:val="both"/>
-        <w:rPr>
-          <w:sz w:val="22"/>
-          <w:szCs w:val="22"/>
-        </w:rPr>
-      </w:pPr>
-      <w:r>
-        <w:rPr>
-          <w:sz w:val="22"/>
-          <w:szCs w:val="22"/>
-        </w:rPr>
-      </w:r>
-    </w:p>
-    <w:p>
-      <w:pPr>
-        <w:pStyle w:val="Normal"/>
-        <w:spacing w:lineRule="auto" w:line="480" w:before="0" w:after="0"/>
-        <w:contextualSpacing/>
-        <w:jc w:val="both"/>
-        <w:rPr>
-          <w:sz w:val="22"/>
-          <w:szCs w:val="22"/>
-        </w:rPr>
-      </w:pPr>
-      <w:r>
-        <w:rPr>
-          <w:sz w:val="22"/>
-          <w:szCs w:val="22"/>
-        </w:rPr>
-      </w:r>
-    </w:p>
-    <w:p>
-      <w:pPr>
-        <w:pStyle w:val="Normal"/>
-        <w:spacing w:lineRule="auto" w:line="480" w:before="0" w:after="0"/>
-        <w:contextualSpacing/>
-        <w:jc w:val="both"/>
-        <w:rPr>
-          <w:sz w:val="22"/>
-          <w:szCs w:val="22"/>
-        </w:rPr>
-      </w:pPr>
-      <w:r>
-        <w:rPr>
-          <w:sz w:val="22"/>
-          <w:szCs w:val="22"/>
-        </w:rPr>
-      </w:r>
-    </w:p>
-    <w:p>
-      <w:pPr>
-        <w:pStyle w:val="Normal"/>
-        <w:spacing w:lineRule="auto" w:line="480" w:before="0" w:after="0"/>
-        <w:contextualSpacing/>
-        <w:jc w:val="both"/>
-        <w:rPr>
-          <w:sz w:val="22"/>
-          <w:szCs w:val="22"/>
-        </w:rPr>
-      </w:pPr>
-      <w:r>
-        <w:rPr>
-          <w:sz w:val="22"/>
-          <w:szCs w:val="22"/>
-        </w:rPr>
-      </w:r>
-    </w:p>
-    <w:p>
-      <w:pPr>
-        <w:pStyle w:val="Normal"/>
-        <w:spacing w:lineRule="auto" w:line="480" w:before="0" w:after="0"/>
-        <w:contextualSpacing/>
-        <w:jc w:val="both"/>
         <w:rPr/>
       </w:pPr>
-      <w:bookmarkStart w:id="1" w:name="Ref_fig_P_uptakefn"/>
-      <w:bookmarkStart w:id="2" w:name="Ref_F(M,N)plot"/>
-      <w:bookmarkEnd w:id="1"/>
-      <w:bookmarkEnd w:id="2"/>
-      <w:r>
-        <w:rPr>
-          <w:sz w:val="22"/>
-          <w:szCs w:val="22"/>
-        </w:rPr>
-        <w:t>Figure 1</w:t>
-      </w:r>
-      <w:bookmarkStart w:id="3" w:name="Ref_F(M,N)plot1"/>
-      <w:bookmarkEnd w:id="3"/>
-      <w:r>
-        <w:rPr>
-          <w:sz w:val="22"/>
-          <w:szCs w:val="22"/>
-        </w:rPr>
-        <w:t xml:space="preserve"> </w:t>
-      </w:r>
-      <w:bookmarkStart w:id="4" w:name="Ref_fig_P_uptakefn1"/>
-      <w:bookmarkEnd w:id="4"/>
-      <w:r>
-        <w:rPr>
-          <w:sz w:val="22"/>
-          <w:szCs w:val="22"/>
-        </w:rPr>
-        <w:t xml:space="preserve">: plot show                                                                                                                                                                                                   </w:t>
+      <w:r>
+        <w:rPr>
+          <w:sz w:val="22"/>
+          <w:szCs w:val="22"/>
+        </w:rPr>
+        <w:t xml:space="preserve">Equation (5) indicates zero net growth isocline (ZNGI) for mutualist as a stright line with slope of -1 </w:t>
+      </w:r>
+      <w:r>
+        <w:rPr>
+          <w:sz w:val="22"/>
+          <w:szCs w:val="22"/>
+        </w:rPr>
+        <w:t xml:space="preserve">(see </w:t>
+      </w:r>
+      <w:r>
+        <w:rPr>
+          <w:sz w:val="22"/>
+          <w:szCs w:val="22"/>
+        </w:rPr>
+        <w:t xml:space="preserve">solid line in </w:t>
+      </w:r>
+      <w:r>
+        <w:rPr>
+          <w:sz w:val="22"/>
+          <w:szCs w:val="22"/>
+        </w:rPr>
+        <w:t xml:space="preserve">Figure 2) </w:t>
+      </w:r>
+      <w:r>
+        <w:rPr>
+          <w:sz w:val="22"/>
+          <w:szCs w:val="22"/>
+        </w:rPr>
+        <w:t xml:space="preserve">and equal intercept on allocated carbon and reconstruction carbon </w:t>
+      </w:r>
+      <w:r>
+        <w:rPr>
+          <w:sz w:val="22"/>
+          <w:szCs w:val="22"/>
+        </w:rPr>
+        <w:t>axes as</w:t>
+      </w:r>
+      <w:r>
+        <w:rPr>
+          <w:sz w:val="22"/>
+          <w:szCs w:val="22"/>
+        </w:rPr>
+        <w:t xml:space="preserve">, </w:t>
+      </w:r>
+      <w:r>
+        <w:rPr>
+          <w:sz w:val="22"/>
+          <w:szCs w:val="22"/>
+        </w:rPr>
+        <w:t>C</w:t>
+      </w:r>
+      <w:r>
+        <w:rPr>
+          <w:sz w:val="22"/>
+          <w:szCs w:val="22"/>
+          <w:vertAlign w:val="subscript"/>
+        </w:rPr>
+        <w:t>aM</w:t>
+      </w:r>
+      <w:r>
+        <w:rPr>
+          <w:sz w:val="22"/>
+          <w:szCs w:val="22"/>
+          <w:vertAlign w:val="superscript"/>
+        </w:rPr>
+        <w:t xml:space="preserve">* </w:t>
+      </w:r>
+      <w:r>
+        <w:rPr>
+          <w:position w:val="0"/>
+          <w:sz w:val="22"/>
+          <w:sz w:val="22"/>
+          <w:szCs w:val="22"/>
+          <w:vertAlign w:val="baseline"/>
+        </w:rPr>
+        <w:t>= C</w:t>
+      </w:r>
+      <w:r>
+        <w:rPr>
+          <w:sz w:val="22"/>
+          <w:szCs w:val="22"/>
+          <w:vertAlign w:val="subscript"/>
+        </w:rPr>
+        <w:t>cM</w:t>
+      </w:r>
+      <w:r>
+        <w:rPr>
+          <w:sz w:val="22"/>
+          <w:szCs w:val="22"/>
+          <w:vertAlign w:val="superscript"/>
+        </w:rPr>
+        <w:t>*</w:t>
+      </w:r>
+      <w:r>
+        <w:rPr>
+          <w:position w:val="0"/>
+          <w:sz w:val="22"/>
+          <w:sz w:val="22"/>
+          <w:szCs w:val="22"/>
+          <w:vertAlign w:val="baseline"/>
+        </w:rPr>
+        <w:t xml:space="preserve">.  </w:t>
+      </w:r>
+      <w:r>
+        <w:rPr>
+          <w:position w:val="0"/>
+          <w:sz w:val="22"/>
+          <w:sz w:val="22"/>
+          <w:szCs w:val="22"/>
+          <w:vertAlign w:val="baseline"/>
+        </w:rPr>
+        <w:t xml:space="preserve">  </w:t>
+      </w:r>
+      <w:r>
+        <w:rPr>
+          <w:sz w:val="22"/>
+          <w:szCs w:val="22"/>
+        </w:rPr>
+        <w:t xml:space="preserve">                                                                                                                                                                                                   </w:t>
       </w:r>
       <w:r>
         <w:br w:type="page"/>
@@ -2460,6 +2848,534 @@
         <w:spacing w:lineRule="auto" w:line="480"/>
         <w:jc w:val="both"/>
         <w:outlineLvl w:val="0"/>
+        <w:rPr>
+          <w:rFonts w:cs="Times New Roman"/>
+          <w:b/>
+          <w:b/>
+          <w:sz w:val="22"/>
+          <w:szCs w:val="22"/>
+        </w:rPr>
+      </w:pPr>
+      <w:r>
+        <w:rPr/>
+      </w:r>
+    </w:p>
+    <w:p>
+      <w:pPr>
+        <w:pStyle w:val="Body"/>
+        <w:numPr>
+          <w:ilvl w:val="0"/>
+          <w:numId w:val="0"/>
+        </w:numPr>
+        <w:spacing w:lineRule="auto" w:line="480"/>
+        <w:jc w:val="both"/>
+        <w:outlineLvl w:val="0"/>
+        <w:rPr>
+          <w:rFonts w:cs="Times New Roman"/>
+          <w:b/>
+          <w:b/>
+          <w:sz w:val="22"/>
+          <w:szCs w:val="22"/>
+        </w:rPr>
+      </w:pPr>
+      <w:r>
+        <w:rPr/>
+      </w:r>
+    </w:p>
+    <w:p>
+      <w:pPr>
+        <w:pStyle w:val="Body"/>
+        <w:numPr>
+          <w:ilvl w:val="0"/>
+          <w:numId w:val="0"/>
+        </w:numPr>
+        <w:spacing w:lineRule="auto" w:line="480"/>
+        <w:jc w:val="both"/>
+        <w:outlineLvl w:val="0"/>
+        <w:rPr>
+          <w:rFonts w:cs="Times New Roman"/>
+          <w:b/>
+          <w:b/>
+          <w:sz w:val="22"/>
+          <w:szCs w:val="22"/>
+        </w:rPr>
+      </w:pPr>
+      <w:r>
+        <w:rPr/>
+      </w:r>
+    </w:p>
+    <w:p>
+      <w:pPr>
+        <w:pStyle w:val="Body"/>
+        <w:numPr>
+          <w:ilvl w:val="0"/>
+          <w:numId w:val="0"/>
+        </w:numPr>
+        <w:spacing w:lineRule="auto" w:line="480"/>
+        <w:jc w:val="both"/>
+        <w:outlineLvl w:val="0"/>
+        <w:rPr>
+          <w:rFonts w:cs="Times New Roman"/>
+          <w:b/>
+          <w:b/>
+          <w:sz w:val="22"/>
+          <w:szCs w:val="22"/>
+        </w:rPr>
+      </w:pPr>
+      <w:r>
+        <w:rPr/>
+      </w:r>
+    </w:p>
+    <w:p>
+      <w:pPr>
+        <w:pStyle w:val="Body"/>
+        <w:numPr>
+          <w:ilvl w:val="0"/>
+          <w:numId w:val="0"/>
+        </w:numPr>
+        <w:spacing w:lineRule="auto" w:line="480"/>
+        <w:jc w:val="both"/>
+        <w:outlineLvl w:val="0"/>
+        <w:rPr>
+          <w:rFonts w:cs="Times New Roman"/>
+          <w:b/>
+          <w:b/>
+          <w:sz w:val="22"/>
+          <w:szCs w:val="22"/>
+        </w:rPr>
+      </w:pPr>
+      <w:r>
+        <w:rPr/>
+      </w:r>
+    </w:p>
+    <w:p>
+      <w:pPr>
+        <w:pStyle w:val="Body"/>
+        <w:numPr>
+          <w:ilvl w:val="0"/>
+          <w:numId w:val="0"/>
+        </w:numPr>
+        <w:spacing w:lineRule="auto" w:line="480"/>
+        <w:jc w:val="both"/>
+        <w:outlineLvl w:val="0"/>
+        <w:rPr>
+          <w:rFonts w:cs="Times New Roman"/>
+          <w:b/>
+          <w:b/>
+          <w:sz w:val="22"/>
+          <w:szCs w:val="22"/>
+        </w:rPr>
+      </w:pPr>
+      <w:r>
+        <w:rPr/>
+      </w:r>
+    </w:p>
+    <w:p>
+      <w:pPr>
+        <w:pStyle w:val="Body"/>
+        <w:numPr>
+          <w:ilvl w:val="0"/>
+          <w:numId w:val="0"/>
+        </w:numPr>
+        <w:spacing w:lineRule="auto" w:line="480"/>
+        <w:jc w:val="both"/>
+        <w:outlineLvl w:val="0"/>
+        <w:rPr>
+          <w:rFonts w:cs="Times New Roman"/>
+          <w:b/>
+          <w:b/>
+          <w:sz w:val="22"/>
+          <w:szCs w:val="22"/>
+        </w:rPr>
+      </w:pPr>
+      <w:r>
+        <w:rPr/>
+      </w:r>
+    </w:p>
+    <w:p>
+      <w:pPr>
+        <w:pStyle w:val="Body"/>
+        <w:numPr>
+          <w:ilvl w:val="0"/>
+          <w:numId w:val="0"/>
+        </w:numPr>
+        <w:spacing w:lineRule="auto" w:line="480"/>
+        <w:jc w:val="both"/>
+        <w:outlineLvl w:val="0"/>
+        <w:rPr>
+          <w:rFonts w:cs="Times New Roman"/>
+          <w:b/>
+          <w:b/>
+          <w:sz w:val="22"/>
+          <w:szCs w:val="22"/>
+        </w:rPr>
+      </w:pPr>
+      <w:r>
+        <w:rPr/>
+      </w:r>
+    </w:p>
+    <w:p>
+      <w:pPr>
+        <w:pStyle w:val="Body"/>
+        <w:numPr>
+          <w:ilvl w:val="0"/>
+          <w:numId w:val="0"/>
+        </w:numPr>
+        <w:spacing w:lineRule="auto" w:line="480"/>
+        <w:jc w:val="both"/>
+        <w:outlineLvl w:val="0"/>
+        <w:rPr>
+          <w:rFonts w:cs="Times New Roman"/>
+          <w:b/>
+          <w:b/>
+          <w:sz w:val="22"/>
+          <w:szCs w:val="22"/>
+        </w:rPr>
+      </w:pPr>
+      <w:r>
+        <w:rPr/>
+      </w:r>
+    </w:p>
+    <w:p>
+      <w:pPr>
+        <w:pStyle w:val="Body"/>
+        <w:numPr>
+          <w:ilvl w:val="0"/>
+          <w:numId w:val="0"/>
+        </w:numPr>
+        <w:spacing w:lineRule="auto" w:line="480"/>
+        <w:jc w:val="both"/>
+        <w:outlineLvl w:val="0"/>
+        <w:rPr>
+          <w:rFonts w:cs="Times New Roman"/>
+          <w:b/>
+          <w:b/>
+          <w:sz w:val="22"/>
+          <w:szCs w:val="22"/>
+        </w:rPr>
+      </w:pPr>
+      <w:r>
+        <w:rPr/>
+      </w:r>
+    </w:p>
+    <w:p>
+      <w:pPr>
+        <w:pStyle w:val="Body"/>
+        <w:numPr>
+          <w:ilvl w:val="0"/>
+          <w:numId w:val="0"/>
+        </w:numPr>
+        <w:spacing w:lineRule="auto" w:line="480"/>
+        <w:jc w:val="both"/>
+        <w:outlineLvl w:val="0"/>
+        <w:rPr>
+          <w:rFonts w:cs="Times New Roman"/>
+          <w:b/>
+          <w:b/>
+          <w:sz w:val="22"/>
+          <w:szCs w:val="22"/>
+        </w:rPr>
+      </w:pPr>
+      <w:r>
+        <w:rPr/>
+      </w:r>
+    </w:p>
+    <w:p>
+      <w:pPr>
+        <w:pStyle w:val="Body"/>
+        <w:numPr>
+          <w:ilvl w:val="0"/>
+          <w:numId w:val="0"/>
+        </w:numPr>
+        <w:spacing w:lineRule="auto" w:line="480"/>
+        <w:jc w:val="both"/>
+        <w:outlineLvl w:val="0"/>
+        <w:rPr>
+          <w:rFonts w:cs="Times New Roman"/>
+          <w:b/>
+          <w:b/>
+          <w:sz w:val="22"/>
+          <w:szCs w:val="22"/>
+        </w:rPr>
+      </w:pPr>
+      <w:r>
+        <w:rPr/>
+      </w:r>
+    </w:p>
+    <w:p>
+      <w:pPr>
+        <w:pStyle w:val="Body"/>
+        <w:numPr>
+          <w:ilvl w:val="0"/>
+          <w:numId w:val="0"/>
+        </w:numPr>
+        <w:spacing w:lineRule="auto" w:line="480"/>
+        <w:jc w:val="both"/>
+        <w:outlineLvl w:val="0"/>
+        <w:rPr>
+          <w:rFonts w:cs="Times New Roman"/>
+          <w:b/>
+          <w:b/>
+          <w:sz w:val="22"/>
+          <w:szCs w:val="22"/>
+        </w:rPr>
+      </w:pPr>
+      <w:r>
+        <w:rPr/>
+      </w:r>
+    </w:p>
+    <w:p>
+      <w:pPr>
+        <w:pStyle w:val="Body"/>
+        <w:numPr>
+          <w:ilvl w:val="0"/>
+          <w:numId w:val="0"/>
+        </w:numPr>
+        <w:spacing w:lineRule="auto" w:line="480"/>
+        <w:jc w:val="both"/>
+        <w:outlineLvl w:val="0"/>
+        <w:rPr>
+          <w:rFonts w:cs="Times New Roman"/>
+          <w:b/>
+          <w:b/>
+          <w:sz w:val="22"/>
+          <w:szCs w:val="22"/>
+        </w:rPr>
+      </w:pPr>
+      <w:r>
+        <w:rPr/>
+      </w:r>
+    </w:p>
+    <w:p>
+      <w:pPr>
+        <w:pStyle w:val="Body"/>
+        <w:numPr>
+          <w:ilvl w:val="0"/>
+          <w:numId w:val="0"/>
+        </w:numPr>
+        <w:spacing w:lineRule="auto" w:line="480"/>
+        <w:jc w:val="both"/>
+        <w:outlineLvl w:val="0"/>
+        <w:rPr>
+          <w:rFonts w:cs="Times New Roman"/>
+          <w:b/>
+          <w:b/>
+          <w:sz w:val="22"/>
+          <w:szCs w:val="22"/>
+        </w:rPr>
+      </w:pPr>
+      <w:r>
+        <w:rPr/>
+      </w:r>
+    </w:p>
+    <w:p>
+      <w:pPr>
+        <w:pStyle w:val="Body"/>
+        <w:numPr>
+          <w:ilvl w:val="0"/>
+          <w:numId w:val="0"/>
+        </w:numPr>
+        <w:spacing w:lineRule="auto" w:line="480"/>
+        <w:jc w:val="both"/>
+        <w:outlineLvl w:val="0"/>
+        <w:rPr>
+          <w:rFonts w:cs="Times New Roman"/>
+          <w:b/>
+          <w:b/>
+          <w:sz w:val="22"/>
+          <w:szCs w:val="22"/>
+        </w:rPr>
+      </w:pPr>
+      <w:r>
+        <w:rPr/>
+      </w:r>
+    </w:p>
+    <w:p>
+      <w:pPr>
+        <w:pStyle w:val="Body"/>
+        <w:numPr>
+          <w:ilvl w:val="0"/>
+          <w:numId w:val="0"/>
+        </w:numPr>
+        <w:spacing w:lineRule="auto" w:line="480"/>
+        <w:jc w:val="both"/>
+        <w:outlineLvl w:val="0"/>
+        <w:rPr>
+          <w:rFonts w:cs="Times New Roman"/>
+          <w:b/>
+          <w:b/>
+          <w:sz w:val="22"/>
+          <w:szCs w:val="22"/>
+        </w:rPr>
+      </w:pPr>
+      <w:r>
+        <w:rPr/>
+      </w:r>
+    </w:p>
+    <w:p>
+      <w:pPr>
+        <w:pStyle w:val="Body"/>
+        <w:numPr>
+          <w:ilvl w:val="0"/>
+          <w:numId w:val="0"/>
+        </w:numPr>
+        <w:spacing w:lineRule="auto" w:line="480"/>
+        <w:jc w:val="both"/>
+        <w:outlineLvl w:val="0"/>
+        <w:rPr>
+          <w:rFonts w:cs="Times New Roman"/>
+          <w:b/>
+          <w:b/>
+          <w:sz w:val="22"/>
+          <w:szCs w:val="22"/>
+        </w:rPr>
+      </w:pPr>
+      <w:r>
+        <w:rPr/>
+      </w:r>
+    </w:p>
+    <w:p>
+      <w:pPr>
+        <w:pStyle w:val="Body"/>
+        <w:numPr>
+          <w:ilvl w:val="0"/>
+          <w:numId w:val="0"/>
+        </w:numPr>
+        <w:spacing w:lineRule="auto" w:line="480"/>
+        <w:jc w:val="both"/>
+        <w:outlineLvl w:val="0"/>
+        <w:rPr>
+          <w:rFonts w:cs="Times New Roman"/>
+          <w:b/>
+          <w:b/>
+          <w:sz w:val="22"/>
+          <w:szCs w:val="22"/>
+        </w:rPr>
+      </w:pPr>
+      <w:r>
+        <w:rPr/>
+      </w:r>
+    </w:p>
+    <w:p>
+      <w:pPr>
+        <w:pStyle w:val="Body"/>
+        <w:numPr>
+          <w:ilvl w:val="0"/>
+          <w:numId w:val="0"/>
+        </w:numPr>
+        <w:spacing w:lineRule="auto" w:line="480"/>
+        <w:jc w:val="both"/>
+        <w:outlineLvl w:val="0"/>
+        <w:rPr>
+          <w:rFonts w:cs="Times New Roman"/>
+          <w:b/>
+          <w:b/>
+          <w:sz w:val="22"/>
+          <w:szCs w:val="22"/>
+        </w:rPr>
+      </w:pPr>
+      <w:r>
+        <w:rPr/>
+      </w:r>
+    </w:p>
+    <w:p>
+      <w:pPr>
+        <w:pStyle w:val="Body"/>
+        <w:numPr>
+          <w:ilvl w:val="0"/>
+          <w:numId w:val="0"/>
+        </w:numPr>
+        <w:spacing w:lineRule="auto" w:line="480"/>
+        <w:jc w:val="both"/>
+        <w:outlineLvl w:val="0"/>
+        <w:rPr>
+          <w:rFonts w:cs="Times New Roman"/>
+          <w:b/>
+          <w:b/>
+          <w:sz w:val="22"/>
+          <w:szCs w:val="22"/>
+        </w:rPr>
+      </w:pPr>
+      <w:r>
+        <w:rPr/>
+      </w:r>
+    </w:p>
+    <w:p>
+      <w:pPr>
+        <w:pStyle w:val="Body"/>
+        <w:numPr>
+          <w:ilvl w:val="0"/>
+          <w:numId w:val="0"/>
+        </w:numPr>
+        <w:spacing w:lineRule="auto" w:line="480"/>
+        <w:jc w:val="both"/>
+        <w:outlineLvl w:val="0"/>
+        <w:rPr>
+          <w:rFonts w:cs="Times New Roman"/>
+          <w:b/>
+          <w:b/>
+          <w:sz w:val="22"/>
+          <w:szCs w:val="22"/>
+        </w:rPr>
+      </w:pPr>
+      <w:r>
+        <w:rPr/>
+      </w:r>
+    </w:p>
+    <w:p>
+      <w:pPr>
+        <w:pStyle w:val="Body"/>
+        <w:numPr>
+          <w:ilvl w:val="0"/>
+          <w:numId w:val="0"/>
+        </w:numPr>
+        <w:spacing w:lineRule="auto" w:line="480"/>
+        <w:jc w:val="both"/>
+        <w:outlineLvl w:val="0"/>
+        <w:rPr>
+          <w:rFonts w:cs="Times New Roman"/>
+          <w:b/>
+          <w:b/>
+          <w:sz w:val="22"/>
+          <w:szCs w:val="22"/>
+        </w:rPr>
+      </w:pPr>
+      <w:r>
+        <w:rPr/>
+      </w:r>
+    </w:p>
+    <w:p>
+      <w:pPr>
+        <w:pStyle w:val="Body"/>
+        <w:numPr>
+          <w:ilvl w:val="0"/>
+          <w:numId w:val="0"/>
+        </w:numPr>
+        <w:spacing w:lineRule="auto" w:line="480"/>
+        <w:jc w:val="both"/>
+        <w:outlineLvl w:val="0"/>
+        <w:rPr>
+          <w:rFonts w:cs="Times New Roman"/>
+          <w:b/>
+          <w:b/>
+          <w:sz w:val="22"/>
+          <w:szCs w:val="22"/>
+        </w:rPr>
+      </w:pPr>
+      <w:r>
+        <w:rPr/>
+      </w:r>
+    </w:p>
+    <w:p>
+      <w:pPr>
+        <w:pStyle w:val="Body"/>
+        <w:numPr>
+          <w:ilvl w:val="0"/>
+          <w:numId w:val="0"/>
+        </w:numPr>
+        <w:spacing w:lineRule="auto" w:line="480"/>
+        <w:jc w:val="both"/>
+        <w:outlineLvl w:val="0"/>
         <w:rPr/>
       </w:pPr>
       <w:r>
@@ -2610,8 +3526,8 @@
         </w:rPr>
         <w:t xml:space="preserve"> </w:t>
       </w:r>
-      <w:bookmarkStart w:id="5" w:name="Ref_Table%201"/>
-      <w:bookmarkEnd w:id="5"/>
+      <w:bookmarkStart w:id="1" w:name="Ref_Table%201"/>
+      <w:bookmarkEnd w:id="1"/>
       <w:r>
         <w:rPr>
           <w:sz w:val="22"/>
@@ -2619,10 +3535,10 @@
         </w:rPr>
         <w:t>Table 1</w:t>
       </w:r>
-      <w:bookmarkStart w:id="6" w:name="Ref_Table%2012"/>
-      <w:bookmarkStart w:id="7" w:name="Ref_Table%2011"/>
-      <w:bookmarkEnd w:id="6"/>
-      <w:bookmarkEnd w:id="7"/>
+      <w:bookmarkStart w:id="2" w:name="Ref_Table%2011"/>
+      <w:bookmarkStart w:id="3" w:name="Ref_Table%2012"/>
+      <w:bookmarkEnd w:id="2"/>
+      <w:bookmarkEnd w:id="3"/>
       <w:r>
         <w:rPr>
           <w:sz w:val="22"/>
@@ -3938,7 +4854,15 @@
           <w:sz w:val="22"/>
           <w:szCs w:val="22"/>
         </w:rPr>
-        <w:t>Figure Captions</w:t>
+        <w:t>Figure</w:t>
+      </w:r>
+      <w:r>
+        <w:rPr>
+          <w:b/>
+          <w:sz w:val="22"/>
+          <w:szCs w:val="22"/>
+        </w:rPr>
+        <w:t>s</w:t>
       </w:r>
     </w:p>
     <w:p>
@@ -3948,15 +4872,252 @@
         <w:contextualSpacing/>
         <w:jc w:val="both"/>
         <w:rPr>
-          <w:b/>
-          <w:b/>
-          <w:sz w:val="22"/>
-          <w:szCs w:val="22"/>
-        </w:rPr>
-      </w:pPr>
-      <w:r>
-        <w:rPr>
-          <w:b/>
+          <w:sz w:val="22"/>
+          <w:szCs w:val="22"/>
+        </w:rPr>
+      </w:pPr>
+      <w:r>
+        <w:rPr>
+          <w:sz w:val="22"/>
+          <w:szCs w:val="22"/>
+        </w:rPr>
+        <w:drawing>
+          <wp:anchor behindDoc="0" distT="0" distB="0" distL="0" distR="0" simplePos="0" locked="0" layoutInCell="1" allowOverlap="1" relativeHeight="26">
+            <wp:simplePos x="0" y="0"/>
+            <wp:positionH relativeFrom="column">
+              <wp:align>center</wp:align>
+            </wp:positionH>
+            <wp:positionV relativeFrom="paragraph">
+              <wp:posOffset>635</wp:posOffset>
+            </wp:positionV>
+            <wp:extent cx="2743200" cy="2743200"/>
+            <wp:effectExtent l="0" t="0" r="0" b="0"/>
+            <wp:wrapTopAndBottom/>
+            <wp:docPr id="1" name="Image1" descr=""/>
+            <wp:cNvGraphicFramePr>
+              <a:graphicFrameLocks xmlns:a="http://schemas.openxmlformats.org/drawingml/2006/main" noChangeAspect="1"/>
+            </wp:cNvGraphicFramePr>
+            <a:graphic xmlns:a="http://schemas.openxmlformats.org/drawingml/2006/main">
+              <a:graphicData uri="http://schemas.openxmlformats.org/drawingml/2006/picture">
+                <pic:pic xmlns:pic="http://schemas.openxmlformats.org/drawingml/2006/picture">
+                  <pic:nvPicPr>
+                    <pic:cNvPr id="1" name="Image1" descr=""/>
+                    <pic:cNvPicPr>
+                      <a:picLocks noChangeAspect="1" noChangeArrowheads="1"/>
+                    </pic:cNvPicPr>
+                  </pic:nvPicPr>
+                  <pic:blipFill>
+                    <a:blip r:embed="rId3"/>
+                    <a:stretch>
+                      <a:fillRect/>
+                    </a:stretch>
+                  </pic:blipFill>
+                  <pic:spPr bwMode="auto">
+                    <a:xfrm>
+                      <a:off x="0" y="0"/>
+                      <a:ext cx="2743200" cy="2743200"/>
+                    </a:xfrm>
+                    <a:prstGeom prst="rect">
+                      <a:avLst/>
+                    </a:prstGeom>
+                  </pic:spPr>
+                </pic:pic>
+              </a:graphicData>
+            </a:graphic>
+          </wp:anchor>
+        </w:drawing>
+      </w:r>
+    </w:p>
+    <w:p>
+      <w:pPr>
+        <w:pStyle w:val="Normal"/>
+        <w:spacing w:lineRule="auto" w:line="480" w:before="0" w:after="0"/>
+        <w:contextualSpacing/>
+        <w:jc w:val="both"/>
+        <w:rPr>
+          <w:sz w:val="22"/>
+          <w:szCs w:val="22"/>
+        </w:rPr>
+      </w:pPr>
+      <w:r>
+        <w:rPr>
+          <w:sz w:val="22"/>
+          <w:szCs w:val="22"/>
+        </w:rPr>
+        <w:t>Figure 1 : P-uptake via mycorrhizal fungi F(M,N) as a function of densities of mutualists (M) and non-mutualist (N).  M and N vary over range (0,3).</w:t>
+      </w:r>
+    </w:p>
+    <w:p>
+      <w:pPr>
+        <w:pStyle w:val="Normal"/>
+        <w:spacing w:lineRule="auto" w:line="480" w:before="0" w:after="0"/>
+        <w:contextualSpacing/>
+        <w:jc w:val="both"/>
+        <w:rPr>
+          <w:sz w:val="22"/>
+          <w:szCs w:val="22"/>
+        </w:rPr>
+      </w:pPr>
+      <w:r>
+        <w:rPr>
+          <w:sz w:val="22"/>
+          <w:szCs w:val="22"/>
+        </w:rPr>
+        <w:drawing>
+          <wp:anchor behindDoc="0" distT="0" distB="0" distL="0" distR="0" simplePos="0" locked="0" layoutInCell="1" allowOverlap="1" relativeHeight="30">
+            <wp:simplePos x="0" y="0"/>
+            <wp:positionH relativeFrom="column">
+              <wp:align>center</wp:align>
+            </wp:positionH>
+            <wp:positionV relativeFrom="paragraph">
+              <wp:posOffset>635</wp:posOffset>
+            </wp:positionV>
+            <wp:extent cx="2743200" cy="2743200"/>
+            <wp:effectExtent l="0" t="0" r="0" b="0"/>
+            <wp:wrapTopAndBottom/>
+            <wp:docPr id="2" name="Image2" descr=""/>
+            <wp:cNvGraphicFramePr>
+              <a:graphicFrameLocks xmlns:a="http://schemas.openxmlformats.org/drawingml/2006/main" noChangeAspect="1"/>
+            </wp:cNvGraphicFramePr>
+            <a:graphic xmlns:a="http://schemas.openxmlformats.org/drawingml/2006/main">
+              <a:graphicData uri="http://schemas.openxmlformats.org/drawingml/2006/picture">
+                <pic:pic xmlns:pic="http://schemas.openxmlformats.org/drawingml/2006/picture">
+                  <pic:nvPicPr>
+                    <pic:cNvPr id="2" name="Image2" descr=""/>
+                    <pic:cNvPicPr>
+                      <a:picLocks noChangeAspect="1" noChangeArrowheads="1"/>
+                    </pic:cNvPicPr>
+                  </pic:nvPicPr>
+                  <pic:blipFill>
+                    <a:blip r:embed="rId4"/>
+                    <a:stretch>
+                      <a:fillRect/>
+                    </a:stretch>
+                  </pic:blipFill>
+                  <pic:spPr bwMode="auto">
+                    <a:xfrm>
+                      <a:off x="0" y="0"/>
+                      <a:ext cx="2743200" cy="2743200"/>
+                    </a:xfrm>
+                    <a:prstGeom prst="rect">
+                      <a:avLst/>
+                    </a:prstGeom>
+                  </pic:spPr>
+                </pic:pic>
+              </a:graphicData>
+            </a:graphic>
+          </wp:anchor>
+        </w:drawing>
+      </w:r>
+    </w:p>
+    <w:p>
+      <w:pPr>
+        <w:pStyle w:val="Normal"/>
+        <w:spacing w:lineRule="auto" w:line="480" w:before="0" w:after="0"/>
+        <w:contextualSpacing/>
+        <w:jc w:val="both"/>
+        <w:rPr>
+          <w:sz w:val="22"/>
+          <w:szCs w:val="22"/>
+        </w:rPr>
+      </w:pPr>
+      <w:r>
+        <w:rPr>
+          <w:sz w:val="22"/>
+          <w:szCs w:val="22"/>
+        </w:rPr>
+        <w:t xml:space="preserve">Figure 2 : schematic diagram </w:t>
+      </w:r>
+      <w:r>
+        <w:br w:type="page"/>
+      </w:r>
+    </w:p>
+    <w:p>
+      <w:pPr>
+        <w:pStyle w:val="Body"/>
+        <w:spacing w:lineRule="auto" w:line="480"/>
+        <w:jc w:val="both"/>
+        <w:rPr/>
+      </w:pPr>
+      <w:r>
+        <w:rPr>
+          <w:rFonts w:cs="Times New Roman"/>
+          <w:b/>
+          <w:sz w:val="22"/>
+          <w:szCs w:val="22"/>
+        </w:rPr>
+        <w:t>Acknowledgements</w:t>
+      </w:r>
+    </w:p>
+    <w:p>
+      <w:pPr>
+        <w:pStyle w:val="Body"/>
+        <w:spacing w:lineRule="auto" w:line="480"/>
+        <w:jc w:val="both"/>
+        <w:rPr>
+          <w:rFonts w:cs="Times New Roman"/>
+          <w:sz w:val="22"/>
+          <w:szCs w:val="22"/>
+        </w:rPr>
+      </w:pPr>
+      <w:r>
+        <w:rPr>
+          <w:rFonts w:cs="Times New Roman"/>
+          <w:sz w:val="22"/>
+          <w:szCs w:val="22"/>
+        </w:rPr>
+      </w:r>
+    </w:p>
+    <w:p>
+      <w:pPr>
+        <w:pStyle w:val="Body"/>
+        <w:spacing w:lineRule="auto" w:line="480"/>
+        <w:jc w:val="both"/>
+        <w:rPr>
+          <w:rFonts w:cs="Times New Roman"/>
+          <w:sz w:val="22"/>
+          <w:szCs w:val="22"/>
+        </w:rPr>
+      </w:pPr>
+      <w:r>
+        <w:rPr>
+          <w:rFonts w:cs="Times New Roman"/>
+          <w:sz w:val="22"/>
+          <w:szCs w:val="22"/>
+        </w:rPr>
+      </w:r>
+    </w:p>
+    <w:p>
+      <w:pPr>
+        <w:pStyle w:val="Body"/>
+        <w:spacing w:lineRule="auto" w:line="480"/>
+        <w:jc w:val="both"/>
+        <w:rPr/>
+      </w:pPr>
+      <w:r>
+        <w:rPr>
+          <w:rFonts w:cs="Times New Roman"/>
+          <w:b/>
+          <w:sz w:val="22"/>
+          <w:szCs w:val="22"/>
+        </w:rPr>
+        <w:t>Author Contributions</w:t>
+      </w:r>
+    </w:p>
+    <w:p>
+      <w:pPr>
+        <w:pStyle w:val="Body"/>
+        <w:spacing w:lineRule="auto" w:line="480"/>
+        <w:jc w:val="both"/>
+        <w:rPr>
+          <w:rFonts w:cs="Times New Roman"/>
+          <w:sz w:val="22"/>
+          <w:szCs w:val="22"/>
+        </w:rPr>
+      </w:pPr>
+      <w:r>
+        <w:rPr>
+          <w:rFonts w:cs="Times New Roman"/>
           <w:sz w:val="22"/>
           <w:szCs w:val="22"/>
         </w:rPr>
@@ -3971,250 +5132,12 @@
         <w:rPr/>
       </w:pPr>
       <w:r>
-        <w:rPr>
-          <w:sz w:val="22"/>
-          <w:szCs w:val="22"/>
-        </w:rPr>
-        <w:t xml:space="preserve">Figure 1: When </w:t>
-      </w:r>
-      <w:r>
-        <w:rPr>
-          <w:i/>
-          <w:sz w:val="22"/>
-          <w:szCs w:val="22"/>
-        </w:rPr>
-        <w:t>C</w:t>
-      </w:r>
-      <w:r>
-        <w:rPr>
-          <w:i/>
-          <w:sz w:val="22"/>
-          <w:szCs w:val="22"/>
-          <w:vertAlign w:val="subscript"/>
-        </w:rPr>
-        <w:t>cN</w:t>
-      </w:r>
-      <w:r>
-        <w:rPr>
-          <w:i/>
-          <w:sz w:val="22"/>
-          <w:szCs w:val="22"/>
-        </w:rPr>
-        <w:t>*</w:t>
-      </w:r>
-      <w:r>
-        <w:rPr>
-          <w:sz w:val="22"/>
-          <w:szCs w:val="22"/>
-        </w:rPr>
-        <w:t xml:space="preserve"> &lt; </w:t>
-      </w:r>
-      <w:r>
-        <w:rPr>
-          <w:i/>
-          <w:sz w:val="22"/>
-          <w:szCs w:val="22"/>
-        </w:rPr>
-        <w:t>C</w:t>
-      </w:r>
-      <w:r>
-        <w:rPr>
-          <w:i/>
-          <w:sz w:val="22"/>
-          <w:szCs w:val="22"/>
-          <w:vertAlign w:val="subscript"/>
-        </w:rPr>
-        <w:t>cM</w:t>
-      </w:r>
-      <w:r>
-        <w:rPr>
-          <w:i/>
-          <w:sz w:val="22"/>
-          <w:szCs w:val="22"/>
-        </w:rPr>
-        <w:t>*</w:t>
-      </w:r>
-      <w:r>
-        <w:rPr>
-          <w:sz w:val="22"/>
-          <w:szCs w:val="22"/>
-        </w:rPr>
-        <w:t xml:space="preserve">, and </w:t>
-      </w:r>
-      <w:r>
-        <w:rPr>
-          <w:i/>
-          <w:sz w:val="22"/>
-          <w:szCs w:val="22"/>
-        </w:rPr>
-        <w:t>C</w:t>
-      </w:r>
-      <w:r>
-        <w:rPr>
-          <w:i/>
-          <w:sz w:val="22"/>
-          <w:szCs w:val="22"/>
-          <w:vertAlign w:val="subscript"/>
-        </w:rPr>
-        <w:t>aM</w:t>
-      </w:r>
-      <w:r>
-        <w:rPr>
-          <w:i/>
-          <w:sz w:val="22"/>
-          <w:szCs w:val="22"/>
-        </w:rPr>
-        <w:t>*</w:t>
-      </w:r>
-      <w:r>
-        <w:rPr>
-          <w:sz w:val="22"/>
-          <w:szCs w:val="22"/>
-        </w:rPr>
-        <w:t xml:space="preserve"> &lt; </w:t>
-      </w:r>
-      <w:r>
-        <w:rPr>
-          <w:i/>
-          <w:sz w:val="22"/>
-          <w:szCs w:val="22"/>
-        </w:rPr>
-        <w:t>C</w:t>
-      </w:r>
-      <w:r>
-        <w:rPr>
-          <w:i/>
-          <w:sz w:val="22"/>
-          <w:szCs w:val="22"/>
-          <w:vertAlign w:val="subscript"/>
-        </w:rPr>
-        <w:t>aN</w:t>
-      </w:r>
-      <w:r>
-        <w:rPr>
-          <w:i/>
-          <w:sz w:val="22"/>
-          <w:szCs w:val="22"/>
-        </w:rPr>
-        <w:t>*</w:t>
-      </w:r>
-      <w:r>
-        <w:rPr>
-          <w:sz w:val="22"/>
-          <w:szCs w:val="22"/>
-        </w:rPr>
-        <w:t xml:space="preserve"> for allocated carbon, a condition for coexistence of mutualist and non-mutualist symbionts exists.</w:t>
-      </w:r>
-      <w:r>
-        <w:br w:type="page"/>
-      </w:r>
-    </w:p>
-    <w:p>
-      <w:pPr>
-        <w:pStyle w:val="Body"/>
-        <w:spacing w:lineRule="auto" w:line="480"/>
-        <w:jc w:val="both"/>
         <w:rPr/>
-      </w:pPr>
-      <w:r>
-        <w:rPr>
-          <w:rFonts w:cs="Times New Roman"/>
-          <w:b/>
-          <w:sz w:val="22"/>
-          <w:szCs w:val="22"/>
-        </w:rPr>
-        <w:t>Acknowledgements</w:t>
-      </w:r>
-    </w:p>
-    <w:p>
-      <w:pPr>
-        <w:pStyle w:val="Body"/>
-        <w:spacing w:lineRule="auto" w:line="480"/>
-        <w:jc w:val="both"/>
-        <w:rPr>
-          <w:rFonts w:cs="Times New Roman"/>
-          <w:sz w:val="22"/>
-          <w:szCs w:val="22"/>
-        </w:rPr>
-      </w:pPr>
-      <w:r>
-        <w:rPr>
-          <w:rFonts w:cs="Times New Roman"/>
-          <w:sz w:val="22"/>
-          <w:szCs w:val="22"/>
-        </w:rPr>
-      </w:r>
-    </w:p>
-    <w:p>
-      <w:pPr>
-        <w:pStyle w:val="Body"/>
-        <w:spacing w:lineRule="auto" w:line="480"/>
-        <w:jc w:val="both"/>
-        <w:rPr>
-          <w:rFonts w:cs="Times New Roman"/>
-          <w:sz w:val="22"/>
-          <w:szCs w:val="22"/>
-        </w:rPr>
-      </w:pPr>
-      <w:r>
-        <w:rPr>
-          <w:rFonts w:cs="Times New Roman"/>
-          <w:sz w:val="22"/>
-          <w:szCs w:val="22"/>
-        </w:rPr>
-      </w:r>
-    </w:p>
-    <w:p>
-      <w:pPr>
-        <w:pStyle w:val="Body"/>
-        <w:spacing w:lineRule="auto" w:line="480"/>
-        <w:jc w:val="both"/>
-        <w:rPr/>
-      </w:pPr>
-      <w:r>
-        <w:rPr>
-          <w:rFonts w:cs="Times New Roman"/>
-          <w:b/>
-          <w:sz w:val="22"/>
-          <w:szCs w:val="22"/>
-        </w:rPr>
-        <w:t>Author Contributions</w:t>
-      </w:r>
-    </w:p>
-    <w:p>
-      <w:pPr>
-        <w:pStyle w:val="Body"/>
-        <w:spacing w:lineRule="auto" w:line="480"/>
-        <w:jc w:val="both"/>
-        <w:rPr>
-          <w:rFonts w:cs="Times New Roman"/>
-          <w:sz w:val="22"/>
-          <w:szCs w:val="22"/>
-        </w:rPr>
-      </w:pPr>
-      <w:r>
-        <w:rPr>
-          <w:rFonts w:cs="Times New Roman"/>
-          <w:sz w:val="22"/>
-          <w:szCs w:val="22"/>
-        </w:rPr>
-      </w:r>
-    </w:p>
-    <w:p>
-      <w:pPr>
-        <w:pStyle w:val="Normal"/>
-        <w:widowControl w:val="false"/>
-        <w:spacing w:lineRule="auto" w:line="480"/>
-        <w:jc w:val="both"/>
-        <w:rPr/>
-      </w:pPr>
-      <w:r>
-        <w:rPr/>
       </w:r>
     </w:p>
     <w:sectPr>
-      <w:headerReference w:type="default" r:id="rId4"/>
-      <w:footerReference w:type="default" r:id="rId5"/>
+      <w:headerReference w:type="default" r:id="rId5"/>
+      <w:footerReference w:type="default" r:id="rId6"/>
       <w:type w:val="nextPage"/>
       <w:pgSz w:w="12240" w:h="15840"/>
       <w:pgMar w:left="1440" w:right="1350" w:header="720" w:top="1440" w:footer="720" w:bottom="1440" w:gutter="0"/>
@@ -4241,7 +5164,7 @@
       <mc:AlternateContent>
         <mc:Choice Requires="wps">
           <w:drawing>
-            <wp:anchor behindDoc="1" distT="0" distB="0" distL="0" distR="0" simplePos="0" locked="0" layoutInCell="1" allowOverlap="1" relativeHeight="9">
+            <wp:anchor behindDoc="1" distT="0" distB="0" distL="0" distR="0" simplePos="0" locked="0" layoutInCell="1" allowOverlap="1" relativeHeight="11">
               <wp:simplePos x="0" y="0"/>
               <wp:positionH relativeFrom="margin">
                 <wp:align>right</wp:align>
@@ -4249,10 +5172,10 @@
               <wp:positionV relativeFrom="paragraph">
                 <wp:posOffset>635</wp:posOffset>
               </wp:positionV>
-              <wp:extent cx="156845" cy="174625"/>
+              <wp:extent cx="157480" cy="174625"/>
               <wp:effectExtent l="0" t="0" r="0" b="0"/>
               <wp:wrapTopAndBottom/>
-              <wp:docPr id="2" name="Frame1"/>
+              <wp:docPr id="3" name="Frame1"/>
               <a:graphic xmlns:a="http://schemas.openxmlformats.org/drawingml/2006/main">
                 <a:graphicData uri="http://schemas.microsoft.com/office/word/2010/wordprocessingShape">
                   <wps:wsp>
@@ -4260,7 +5183,7 @@
                     <wps:spPr>
                       <a:xfrm>
                         <a:off x="0" y="0"/>
-                        <a:ext cx="156240" cy="173880"/>
+                        <a:ext cx="156960" cy="173880"/>
                       </a:xfrm>
                       <a:prstGeom prst="rect">
                         <a:avLst/>
@@ -4298,7 +5221,7 @@
                             <w:fldChar w:fldCharType="separate"/>
                           </w:r>
                           <w:r>
-                            <w:t>8</w:t>
+                            <w:t>7</w:t>
                           </w:r>
                           <w:r>
                             <w:fldChar w:fldCharType="end"/>
@@ -4317,7 +5240,7 @@
         </mc:Choice>
         <mc:Fallback>
           <w:pict>
-            <v:rect id="shape_0" ID="Frame1" stroked="f" style="position:absolute;margin-left:460.15pt;margin-top:0.05pt;width:12.25pt;height:13.65pt;mso-position-horizontal:right;mso-position-horizontal-relative:margin">
+            <v:rect id="shape_0" ID="Frame1" stroked="f" style="position:absolute;margin-left:460.1pt;margin-top:0.05pt;width:12.3pt;height:13.65pt;mso-position-horizontal:right;mso-position-horizontal-relative:margin">
               <w10:wrap type="square"/>
               <v:fill o:detectmouseclick="t" on="false"/>
               <v:stroke color="#3465a4" joinstyle="round" endcap="flat"/>
@@ -4343,7 +5266,7 @@
                       <w:fldChar w:fldCharType="separate"/>
                     </w:r>
                     <w:r>
-                      <w:t>8</w:t>
+                      <w:t>7</w:t>
                     </w:r>
                     <w:r>
                       <w:fldChar w:fldCharType="end"/>

</xml_diff>

<commit_message>
model description completed primarily
</commit_message>
<xml_diff>
--- a/CMN4/Paper_CMN.docx
+++ b/CMN4/Paper_CMN.docx
@@ -492,11 +492,23 @@
           <w:szCs w:val="22"/>
         </w:rPr>
         <w:tab/>
-        <w:t>In comparison to past work, we here present a better representation of plant-mycorrhizal community dynamics which involves all the four key variables, namely, plant’s preferentially allocated carbon (C</w:t>
-      </w:r>
-      <w:r>
-        <w:rPr>
-          <w:rFonts w:cs="Times New Roman"/>
+        <w:t xml:space="preserve">In comparison to past work, we here present a better representation of plant-mycorrhizal community dynamics which involves all the four key variables, namely, plant’s preferentially allocated carbon </w:t>
+      </w:r>
+      <w:r>
+        <w:rPr>
+          <w:rFonts w:cs="Times New Roman"/>
+          <w:i/>
+          <w:iCs/>
+          <w:sz w:val="22"/>
+          <w:szCs w:val="22"/>
+        </w:rPr>
+        <w:t>(C</w:t>
+      </w:r>
+      <w:r>
+        <w:rPr>
+          <w:rFonts w:cs="Times New Roman"/>
+          <w:i/>
+          <w:iCs/>
           <w:sz w:val="22"/>
           <w:szCs w:val="22"/>
           <w:vertAlign w:val="subscript"/>
@@ -506,14 +518,36 @@
       <w:r>
         <w:rPr>
           <w:rFonts w:cs="Times New Roman"/>
-          <w:sz w:val="22"/>
-          <w:szCs w:val="22"/>
-        </w:rPr>
-        <w:t>) to mutualist, plant’s construction carbon (C</w:t>
-      </w:r>
-      <w:r>
-        <w:rPr>
-          <w:rFonts w:cs="Times New Roman"/>
+          <w:i/>
+          <w:iCs/>
+          <w:sz w:val="22"/>
+          <w:szCs w:val="22"/>
+        </w:rPr>
+        <w:t>)</w:t>
+      </w:r>
+      <w:r>
+        <w:rPr>
+          <w:rFonts w:cs="Times New Roman"/>
+          <w:sz w:val="22"/>
+          <w:szCs w:val="22"/>
+        </w:rPr>
+        <w:t xml:space="preserve"> to mutualist, plant’s construction carbon</w:t>
+      </w:r>
+      <w:r>
+        <w:rPr>
+          <w:rFonts w:cs="Times New Roman"/>
+          <w:i/>
+          <w:iCs/>
+          <w:sz w:val="22"/>
+          <w:szCs w:val="22"/>
+        </w:rPr>
+        <w:t xml:space="preserve"> (C</w:t>
+      </w:r>
+      <w:r>
+        <w:rPr>
+          <w:rFonts w:cs="Times New Roman"/>
+          <w:i/>
+          <w:iCs/>
           <w:sz w:val="22"/>
           <w:szCs w:val="22"/>
           <w:vertAlign w:val="subscript"/>
@@ -523,26 +557,128 @@
       <w:r>
         <w:rPr>
           <w:rFonts w:cs="Times New Roman"/>
-          <w:sz w:val="22"/>
-          <w:szCs w:val="22"/>
-        </w:rPr>
-        <w:t xml:space="preserve">) and both symbionts (mutualist (M) and non-mutualist (N)). Mutualists uptake C from plant and in return supply inorganic phosphorus to plant’s root whereas non-mutualists serve as a parasite to the host plant by taking only the resource carbon from the plant. Plants initially, therefore, invest their resource carbon to both types of fungi to recognize the beneficial one for them and then allocate their resources particularly to the mutualists. This preferential carbon-allocation depends on the fidelity (f) of the plant to the beneficial mutualists, which in turn depends on the spatial structure of AMF- hyphae, close morphological proximity of roots and nodules and the ability of plants to allocating resources preferentially to mutualists even in absence of spatial structures. </w:t>
-      </w:r>
-      <w:r>
-        <w:rPr>
-          <w:rFonts w:cs="Times New Roman"/>
-          <w:sz w:val="22"/>
-          <w:szCs w:val="22"/>
-        </w:rPr>
-        <w:t>It is considered that fidelity has a range in between 0 to 1, whereas f = 0 means plant does not allocate preferentially to any specific symbiont at all and f = 1 means plant selectively allocate carbon to mutualist only.</w:t>
-      </w:r>
-      <w:r>
-        <w:rPr>
-          <w:rFonts w:cs="Times New Roman"/>
-          <w:sz w:val="22"/>
-          <w:szCs w:val="22"/>
-        </w:rPr>
-        <w:t xml:space="preserve"> Both symbionts compete with each other to get advantage on the resources and mutualists have to pay a cost (s) due to mutualism which can reduce its maximum growth rate. Thus, plant-mycorrhizal communities are important in stabilizing ecosystem function, C-sink in soil and sustainable agriculture.  </w:t>
+          <w:i/>
+          <w:iCs/>
+          <w:sz w:val="22"/>
+          <w:szCs w:val="22"/>
+        </w:rPr>
+        <w:t>)</w:t>
+      </w:r>
+      <w:r>
+        <w:rPr>
+          <w:rFonts w:cs="Times New Roman"/>
+          <w:sz w:val="22"/>
+          <w:szCs w:val="22"/>
+        </w:rPr>
+        <w:t xml:space="preserve"> and both symbionts (mutualist </w:t>
+      </w:r>
+      <w:r>
+        <w:rPr>
+          <w:rFonts w:cs="Times New Roman"/>
+          <w:i/>
+          <w:iCs/>
+          <w:sz w:val="22"/>
+          <w:szCs w:val="22"/>
+        </w:rPr>
+        <w:t>(M)</w:t>
+      </w:r>
+      <w:r>
+        <w:rPr>
+          <w:rFonts w:cs="Times New Roman"/>
+          <w:sz w:val="22"/>
+          <w:szCs w:val="22"/>
+        </w:rPr>
+        <w:t xml:space="preserve"> and non-mutualist </w:t>
+      </w:r>
+      <w:r>
+        <w:rPr>
+          <w:rFonts w:cs="Times New Roman"/>
+          <w:i/>
+          <w:iCs/>
+          <w:sz w:val="22"/>
+          <w:szCs w:val="22"/>
+        </w:rPr>
+        <w:t>(N)</w:t>
+      </w:r>
+      <w:r>
+        <w:rPr>
+          <w:rFonts w:cs="Times New Roman"/>
+          <w:sz w:val="22"/>
+          <w:szCs w:val="22"/>
+        </w:rPr>
+        <w:t xml:space="preserve">). Mutualists uptake C from plant and in return supply inorganic phosphorus to plant’s root whereas non-mutualists serve as a parasite to the host plant by taking only the resource carbon from the plant. Plants initially, therefore, invest their resource carbon to both types of fungi to recognize the beneficial one for them and then allocate their resources particularly to the mutualists. This preferential carbon-allocation depends on the fidelity </w:t>
+      </w:r>
+      <w:r>
+        <w:rPr>
+          <w:rFonts w:cs="Times New Roman"/>
+          <w:i/>
+          <w:iCs/>
+          <w:sz w:val="22"/>
+          <w:szCs w:val="22"/>
+        </w:rPr>
+        <w:t>(f)</w:t>
+      </w:r>
+      <w:r>
+        <w:rPr>
+          <w:rFonts w:cs="Times New Roman"/>
+          <w:sz w:val="22"/>
+          <w:szCs w:val="22"/>
+        </w:rPr>
+        <w:t xml:space="preserve"> of the plant to the beneficial mutualists, which in turn depends on the spatial structure of AMF- hyphae, close morphological proximity of roots and nodules and the ability of plants to allocating resources preferentially to mutualists even in absence of spatial structures. It is considered that fidelity has a range in between 0 to 1, whereas </w:t>
+      </w:r>
+      <w:r>
+        <w:rPr>
+          <w:rFonts w:cs="Times New Roman"/>
+          <w:i/>
+          <w:iCs/>
+          <w:sz w:val="22"/>
+          <w:szCs w:val="22"/>
+        </w:rPr>
+        <w:t>f = 0</w:t>
+      </w:r>
+      <w:r>
+        <w:rPr>
+          <w:rFonts w:cs="Times New Roman"/>
+          <w:sz w:val="22"/>
+          <w:szCs w:val="22"/>
+        </w:rPr>
+        <w:t xml:space="preserve"> means plant does not allocate preferentially to any specific symbiont at all and </w:t>
+      </w:r>
+      <w:r>
+        <w:rPr>
+          <w:rFonts w:cs="Times New Roman"/>
+          <w:i/>
+          <w:iCs/>
+          <w:sz w:val="22"/>
+          <w:szCs w:val="22"/>
+        </w:rPr>
+        <w:t>f = 1</w:t>
+      </w:r>
+      <w:r>
+        <w:rPr>
+          <w:rFonts w:cs="Times New Roman"/>
+          <w:sz w:val="22"/>
+          <w:szCs w:val="22"/>
+        </w:rPr>
+        <w:t xml:space="preserve"> means plant selectively allocate carbon to mutualist only. Both symbionts compete with each other to get advantage on the resources and mutualists have to pay a cost </w:t>
+      </w:r>
+      <w:r>
+        <w:rPr>
+          <w:rFonts w:cs="Times New Roman"/>
+          <w:i/>
+          <w:iCs/>
+          <w:sz w:val="22"/>
+          <w:szCs w:val="22"/>
+        </w:rPr>
+        <w:t>(s)</w:t>
+      </w:r>
+      <w:r>
+        <w:rPr>
+          <w:rFonts w:cs="Times New Roman"/>
+          <w:sz w:val="22"/>
+          <w:szCs w:val="22"/>
+        </w:rPr>
+        <w:t xml:space="preserve"> due to mutualism which can reduce its maximum growth rate. Thus, plant-mycorrhizal communities are important in stabilizing ecosystem function, C-sink in soil and sustainable agriculture.  </w:t>
       </w:r>
     </w:p>
     <w:p>
@@ -559,7 +695,43 @@
           <w:szCs w:val="22"/>
         </w:rPr>
         <w:tab/>
-        <w:t>From our model as represented by Equations (1 - 4), we have derived the condition for co-existence of both symbionts and got the parameter range for fidelity (f) and cost (s). The model is represented as follows;</w:t>
+        <w:t xml:space="preserve">From our model as represented by Equations (1 - 4), we have derived the condition for co-existence of both symbionts and got the parameter range for fidelity </w:t>
+      </w:r>
+      <w:r>
+        <w:rPr>
+          <w:rFonts w:cs="Times New Roman"/>
+          <w:i/>
+          <w:iCs/>
+          <w:sz w:val="22"/>
+          <w:szCs w:val="22"/>
+        </w:rPr>
+        <w:t>(f)</w:t>
+      </w:r>
+      <w:r>
+        <w:rPr>
+          <w:rFonts w:cs="Times New Roman"/>
+          <w:sz w:val="22"/>
+          <w:szCs w:val="22"/>
+        </w:rPr>
+        <w:t xml:space="preserve"> and cost </w:t>
+      </w:r>
+      <w:r>
+        <w:rPr>
+          <w:rFonts w:cs="Times New Roman"/>
+          <w:i/>
+          <w:iCs/>
+          <w:sz w:val="22"/>
+          <w:szCs w:val="22"/>
+        </w:rPr>
+        <w:t>(s)</w:t>
+      </w:r>
+      <w:r>
+        <w:rPr>
+          <w:rFonts w:cs="Times New Roman"/>
+          <w:sz w:val="22"/>
+          <w:szCs w:val="22"/>
+        </w:rPr>
+        <w:t>. The model is represented as follows;</w:t>
       </w:r>
     </w:p>
     <w:tbl>
@@ -1971,10 +2143,21 @@
           <w:sz w:val="22"/>
           <w:szCs w:val="22"/>
         </w:rPr>
-        <w:t>ll the terms and parameters are described in Table 1. Equation (1) represents the rate of change of allocated carbon which decreases with increasing phosphorous availability (P</w:t>
-      </w:r>
-      <w:r>
-        <w:rPr>
+        <w:t xml:space="preserve">ll the terms and parameters are described in Table 1. Equation (1) represents the rate of change of allocated carbon which decreases with increasing phosphorous availability </w:t>
+      </w:r>
+      <w:r>
+        <w:rPr>
+          <w:i/>
+          <w:iCs/>
+          <w:sz w:val="22"/>
+          <w:szCs w:val="22"/>
+        </w:rPr>
+        <w:t>(P</w:t>
+      </w:r>
+      <w:r>
+        <w:rPr>
+          <w:i/>
+          <w:iCs/>
           <w:sz w:val="22"/>
           <w:szCs w:val="22"/>
           <w:vertAlign w:val="subscript"/>
@@ -1983,20 +2166,49 @@
       </w:r>
       <w:r>
         <w:rPr>
-          <w:sz w:val="22"/>
-          <w:szCs w:val="22"/>
-        </w:rPr>
-        <w:t xml:space="preserve">) in the soil. Again, as mutualists colonize the plant roots more effectively, then their efficiency needs less investment of allocated carbon by the plant. The function F(M,N) in Equation  (1), which will eventually saturate at higher density of mutualists, depicts this scenario as shown in Figure 1. </w:t>
-      </w:r>
-      <w:r>
-        <w:rPr>
-          <w:sz w:val="22"/>
-          <w:szCs w:val="22"/>
-        </w:rPr>
-        <w:t>Equation (2) and Equation (3) show though per capita growth rate of mutualist and non-mutualist decreases with same death rate (d), their maximum growth rate (b</w:t>
-      </w:r>
-      <w:r>
-        <w:rPr>
+          <w:i/>
+          <w:iCs/>
+          <w:sz w:val="22"/>
+          <w:szCs w:val="22"/>
+        </w:rPr>
+        <w:t>)</w:t>
+      </w:r>
+      <w:r>
+        <w:rPr>
+          <w:sz w:val="22"/>
+          <w:szCs w:val="22"/>
+        </w:rPr>
+        <w:t xml:space="preserve"> in the soil. Again, as mutualists colonize the plant roots more effectively, then their efficiency needs less investment of allocated carbon by the plant. The function </w:t>
+      </w:r>
+      <w:r>
+        <w:rPr>
+          <w:i/>
+          <w:iCs/>
+          <w:sz w:val="22"/>
+          <w:szCs w:val="22"/>
+        </w:rPr>
+        <w:t>F(M,N)</w:t>
+      </w:r>
+      <w:r>
+        <w:rPr>
+          <w:sz w:val="22"/>
+          <w:szCs w:val="22"/>
+        </w:rPr>
+        <w:t xml:space="preserve"> in Equation  (1), which will eventually saturate at higher density of mutualists, depicts this scenario as shown in Figure 1. Equation (2) and Equation (3) show though per capita growth rate of mutualist and non-mutualist decreases with same death rate (d), their maximum growth rate </w:t>
+      </w:r>
+      <w:r>
+        <w:rPr>
+          <w:i/>
+          <w:iCs/>
+          <w:sz w:val="22"/>
+          <w:szCs w:val="22"/>
+        </w:rPr>
+        <w:t>(b</w:t>
+      </w:r>
+      <w:r>
+        <w:rPr>
+          <w:i/>
+          <w:iCs/>
           <w:sz w:val="22"/>
           <w:szCs w:val="22"/>
           <w:vertAlign w:val="subscript"/>
@@ -2005,14 +2217,66 @@
       </w:r>
       <w:r>
         <w:rPr>
-          <w:sz w:val="22"/>
-          <w:szCs w:val="22"/>
-        </w:rPr>
-        <w:t>) are affected differently. Though fidelity (f) gives the advantage to mutualist still it has to pay an energetic cost (s). Equation (4) shows a constant source of supplied resource (</w:t>
+          <w:i/>
+          <w:iCs/>
+          <w:sz w:val="22"/>
+          <w:szCs w:val="22"/>
+        </w:rPr>
+        <w:t>)</w:t>
+      </w:r>
+      <w:r>
+        <w:rPr>
+          <w:sz w:val="22"/>
+          <w:szCs w:val="22"/>
+        </w:rPr>
+        <w:t xml:space="preserve"> are affected differently. Though fidelity </w:t>
+      </w:r>
+      <w:r>
+        <w:rPr>
+          <w:i/>
+          <w:iCs/>
+          <w:sz w:val="22"/>
+          <w:szCs w:val="22"/>
+        </w:rPr>
+        <w:t>(f)</w:t>
+      </w:r>
+      <w:r>
+        <w:rPr>
+          <w:sz w:val="22"/>
+          <w:szCs w:val="22"/>
+        </w:rPr>
+        <w:t xml:space="preserve"> gives the advantage to mutualist still it has to pay an energetic cost </w:t>
+      </w:r>
+      <w:r>
+        <w:rPr>
+          <w:i/>
+          <w:iCs/>
+          <w:sz w:val="22"/>
+          <w:szCs w:val="22"/>
+        </w:rPr>
+        <w:t>(s)</w:t>
+      </w:r>
+      <w:r>
+        <w:rPr>
+          <w:sz w:val="22"/>
+          <w:szCs w:val="22"/>
+        </w:rPr>
+        <w:t xml:space="preserve">. Equation (4) shows a constant source of supplied resource </w:t>
+      </w:r>
+      <w:r>
+        <w:rPr>
+          <w:i/>
+          <w:iCs/>
+          <w:sz w:val="22"/>
+          <w:szCs w:val="22"/>
+        </w:rPr>
+        <w:t>(</w:t>
       </w:r>
       <w:r>
         <w:rPr>
           <w:rFonts w:eastAsia="Arial Unicode MS" w:cs="Times New Roman" w:ascii="Latin Modern Math" w:hAnsi="Latin Modern Math"/>
+          <w:i/>
+          <w:iCs/>
           <w:sz w:val="22"/>
           <w:szCs w:val="22"/>
         </w:rPr>
@@ -2020,20 +2284,33 @@
       </w:r>
       <w:r>
         <w:rPr>
-          <w:sz w:val="22"/>
-          <w:szCs w:val="22"/>
-        </w:rPr>
-        <w:t xml:space="preserve">) </w:t>
-      </w:r>
-      <w:r>
-        <w:rPr>
-          <w:sz w:val="22"/>
-          <w:szCs w:val="22"/>
-        </w:rPr>
-        <w:t>for construction carbon (C</w:t>
-      </w:r>
-      <w:r>
-        <w:rPr>
+          <w:i/>
+          <w:iCs/>
+          <w:sz w:val="22"/>
+          <w:szCs w:val="22"/>
+        </w:rPr>
+        <w:t>)</w:t>
+      </w:r>
+      <w:r>
+        <w:rPr>
+          <w:sz w:val="22"/>
+          <w:szCs w:val="22"/>
+        </w:rPr>
+        <w:t xml:space="preserve"> for construction carbon </w:t>
+      </w:r>
+      <w:r>
+        <w:rPr>
+          <w:i/>
+          <w:iCs/>
+          <w:sz w:val="22"/>
+          <w:szCs w:val="22"/>
+        </w:rPr>
+        <w:t>(C</w:t>
+      </w:r>
+      <w:r>
+        <w:rPr>
+          <w:i/>
+          <w:iCs/>
           <w:sz w:val="22"/>
           <w:szCs w:val="22"/>
           <w:vertAlign w:val="subscript"/>
@@ -2042,10 +2319,19 @@
       </w:r>
       <w:r>
         <w:rPr>
-          <w:sz w:val="22"/>
-          <w:szCs w:val="22"/>
-        </w:rPr>
-        <w:t xml:space="preserve">) gets depleted eventually with increasing total symbiont-density and the density of construction carbon itself. </w:t>
+          <w:i/>
+          <w:iCs/>
+          <w:sz w:val="22"/>
+          <w:szCs w:val="22"/>
+        </w:rPr>
+        <w:t>)</w:t>
+      </w:r>
+      <w:r>
+        <w:rPr>
+          <w:sz w:val="22"/>
+          <w:szCs w:val="22"/>
+        </w:rPr>
+        <w:t xml:space="preserve"> gets depleted eventually with increasing total symbiont-density and the density of construction carbon itself. </w:t>
       </w:r>
     </w:p>
     <w:p>
@@ -2060,7 +2346,10 @@
         </w:rPr>
       </w:pPr>
       <w:r>
-        <w:rPr/>
+        <w:rPr>
+          <w:sz w:val="22"/>
+          <w:szCs w:val="22"/>
+        </w:rPr>
       </w:r>
     </w:p>
     <w:p>
@@ -2077,12 +2366,6 @@
           <w:szCs w:val="22"/>
         </w:rPr>
         <w:tab/>
-      </w:r>
-      <w:r>
-        <w:rPr>
-          <w:sz w:val="22"/>
-          <w:szCs w:val="22"/>
-        </w:rPr>
         <w:t xml:space="preserve">For finite equilibrium values of mutualist and non-mutualist (i.e., when </w:t>
       </w:r>
       <w:r>
@@ -2159,8 +2442,8 @@
         </w:tblCellMar>
       </w:tblPr>
       <w:tblGrid>
-        <w:gridCol w:w="8399"/>
-        <w:gridCol w:w="1051"/>
+        <w:gridCol w:w="8401"/>
+        <w:gridCol w:w="1048"/>
       </w:tblGrid>
       <w:tr>
         <w:trPr>
@@ -2168,7 +2451,7 @@
         </w:trPr>
         <w:tc>
           <w:tcPr>
-            <w:tcW w:w="8399" w:type="dxa"/>
+            <w:tcW w:w="8401" w:type="dxa"/>
             <w:tcBorders/>
             <w:shd w:fill="auto" w:val="clear"/>
             <w:vAlign w:val="center"/>
@@ -2342,7 +2625,7 @@
         </w:tc>
         <w:tc>
           <w:tcPr>
-            <w:tcW w:w="1051" w:type="dxa"/>
+            <w:tcW w:w="1048" w:type="dxa"/>
             <w:tcBorders/>
             <w:shd w:fill="auto" w:val="clear"/>
             <w:vAlign w:val="center"/>
@@ -2411,8 +2694,8 @@
         </w:tblCellMar>
       </w:tblPr>
       <w:tblGrid>
-        <w:gridCol w:w="8399"/>
-        <w:gridCol w:w="1051"/>
+        <w:gridCol w:w="8401"/>
+        <w:gridCol w:w="1048"/>
       </w:tblGrid>
       <w:tr>
         <w:trPr>
@@ -2420,7 +2703,7 @@
         </w:trPr>
         <w:tc>
           <w:tcPr>
-            <w:tcW w:w="8399" w:type="dxa"/>
+            <w:tcW w:w="8401" w:type="dxa"/>
             <w:tcBorders/>
             <w:shd w:fill="auto" w:val="clear"/>
             <w:vAlign w:val="center"/>
@@ -2646,7 +2929,7 @@
         </w:tc>
         <w:tc>
           <w:tcPr>
-            <w:tcW w:w="1051" w:type="dxa"/>
+            <w:tcW w:w="1048" w:type="dxa"/>
             <w:tcBorders/>
             <w:shd w:fill="auto" w:val="clear"/>
             <w:vAlign w:val="center"/>
@@ -2714,52 +2997,12 @@
           <w:sz w:val="22"/>
           <w:szCs w:val="22"/>
         </w:rPr>
-        <w:t xml:space="preserve">Equation (5) indicates zero net growth isocline (ZNGI) for mutualist as a stright line with slope of -1 </w:t>
-      </w:r>
-      <w:r>
-        <w:rPr>
-          <w:sz w:val="22"/>
-          <w:szCs w:val="22"/>
-        </w:rPr>
-        <w:t xml:space="preserve">(see </w:t>
-      </w:r>
-      <w:r>
-        <w:rPr>
-          <w:sz w:val="22"/>
-          <w:szCs w:val="22"/>
-        </w:rPr>
-        <w:t xml:space="preserve">solid line in </w:t>
-      </w:r>
-      <w:r>
-        <w:rPr>
-          <w:sz w:val="22"/>
-          <w:szCs w:val="22"/>
-        </w:rPr>
-        <w:t xml:space="preserve">Figure 2) </w:t>
-      </w:r>
-      <w:r>
-        <w:rPr>
-          <w:sz w:val="22"/>
-          <w:szCs w:val="22"/>
-        </w:rPr>
-        <w:t xml:space="preserve">and equal intercept on allocated carbon and reconstruction carbon </w:t>
-      </w:r>
-      <w:r>
-        <w:rPr>
-          <w:sz w:val="22"/>
-          <w:szCs w:val="22"/>
-        </w:rPr>
-        <w:t>axes as</w:t>
-      </w:r>
-      <w:r>
-        <w:rPr>
-          <w:sz w:val="22"/>
-          <w:szCs w:val="22"/>
-        </w:rPr>
-        <w:t xml:space="preserve">, </w:t>
-      </w:r>
-      <w:r>
-        <w:rPr>
+        <w:t xml:space="preserve">Equation (5) indicates zero net growth isocline (ZNGI) for mutualist as a stright line with slope of -1 (see solid line in Figure 2) and equal intercept on allocated carbon and construction carbon axes as  </w:t>
+      </w:r>
+      <w:r>
+        <w:rPr>
+          <w:i/>
+          <w:iCs/>
           <w:sz w:val="22"/>
           <w:szCs w:val="22"/>
         </w:rPr>
@@ -2767,40 +3010,168 @@
       </w:r>
       <w:r>
         <w:rPr>
+          <w:i/>
+          <w:iCs/>
           <w:sz w:val="22"/>
           <w:szCs w:val="22"/>
           <w:vertAlign w:val="subscript"/>
         </w:rPr>
+        <w:t>cM</w:t>
+      </w:r>
+      <w:r>
+        <w:rPr>
+          <w:i/>
+          <w:iCs/>
+          <w:sz w:val="22"/>
+          <w:szCs w:val="22"/>
+          <w:vertAlign w:val="superscript"/>
+        </w:rPr>
+        <w:t xml:space="preserve">* </w:t>
+      </w:r>
+      <w:r>
+        <w:rPr>
+          <w:i/>
+          <w:iCs/>
+          <w:position w:val="0"/>
+          <w:sz w:val="22"/>
+          <w:sz w:val="22"/>
+          <w:szCs w:val="22"/>
+          <w:vertAlign w:val="baseline"/>
+        </w:rPr>
+        <w:t>= C</w:t>
+      </w:r>
+      <w:r>
+        <w:rPr>
+          <w:i/>
+          <w:iCs/>
+          <w:sz w:val="22"/>
+          <w:szCs w:val="22"/>
+          <w:vertAlign w:val="subscript"/>
+        </w:rPr>
         <w:t>aM</w:t>
       </w:r>
       <w:r>
         <w:rPr>
+          <w:i/>
+          <w:iCs/>
           <w:sz w:val="22"/>
           <w:szCs w:val="22"/>
           <w:vertAlign w:val="superscript"/>
         </w:rPr>
+        <w:t>*</w:t>
+      </w:r>
+      <w:r>
+        <w:rPr>
+          <w:position w:val="0"/>
+          <w:sz w:val="22"/>
+          <w:sz w:val="22"/>
+          <w:szCs w:val="22"/>
+          <w:vertAlign w:val="baseline"/>
+        </w:rPr>
+        <w:t>. Equation (6) represents the ZNGI (see dashed line in Figure 2) for non-mutualist with a much steeper slope of</w:t>
+      </w:r>
+      <w:r>
+        <w:rPr>
+          <w:i/>
+          <w:iCs/>
+          <w:position w:val="0"/>
+          <w:sz w:val="22"/>
+          <w:sz w:val="22"/>
+          <w:szCs w:val="22"/>
+          <w:vertAlign w:val="baseline"/>
+        </w:rPr>
+        <w:t xml:space="preserve"> -1/(1-f)</w:t>
+      </w:r>
+      <w:r>
+        <w:rPr>
+          <w:position w:val="0"/>
+          <w:sz w:val="22"/>
+          <w:sz w:val="22"/>
+          <w:szCs w:val="22"/>
+          <w:vertAlign w:val="baseline"/>
+        </w:rPr>
+        <w:t xml:space="preserve"> as </w:t>
+      </w:r>
+      <w:r>
+        <w:rPr>
+          <w:i/>
+          <w:iCs/>
+          <w:position w:val="0"/>
+          <w:sz w:val="22"/>
+          <w:sz w:val="22"/>
+          <w:szCs w:val="22"/>
+          <w:vertAlign w:val="baseline"/>
+        </w:rPr>
+        <w:t>0 &lt;f &lt;1</w:t>
+      </w:r>
+      <w:r>
+        <w:rPr>
+          <w:position w:val="0"/>
+          <w:sz w:val="22"/>
+          <w:sz w:val="22"/>
+          <w:szCs w:val="22"/>
+          <w:vertAlign w:val="baseline"/>
+        </w:rPr>
+        <w:t xml:space="preserve">. The ZNGI for non-mutualist has unequal intercept on their respective axes as </w:t>
+      </w:r>
+      <w:r>
+        <w:rPr>
+          <w:i/>
+          <w:iCs/>
+          <w:position w:val="0"/>
+          <w:sz w:val="22"/>
+          <w:sz w:val="22"/>
+          <w:szCs w:val="22"/>
+          <w:vertAlign w:val="baseline"/>
+        </w:rPr>
+        <w:t>C</w:t>
+      </w:r>
+      <w:r>
+        <w:rPr>
+          <w:i/>
+          <w:iCs/>
+          <w:sz w:val="22"/>
+          <w:szCs w:val="22"/>
+          <w:vertAlign w:val="subscript"/>
+        </w:rPr>
+        <w:t>cN</w:t>
+      </w:r>
+      <w:r>
+        <w:rPr>
+          <w:i/>
+          <w:iCs/>
+          <w:sz w:val="22"/>
+          <w:szCs w:val="22"/>
+          <w:vertAlign w:val="superscript"/>
+        </w:rPr>
         <w:t xml:space="preserve">* </w:t>
       </w:r>
       <w:r>
         <w:rPr>
+          <w:i/>
+          <w:iCs/>
           <w:position w:val="0"/>
           <w:sz w:val="22"/>
           <w:sz w:val="22"/>
           <w:szCs w:val="22"/>
           <w:vertAlign w:val="baseline"/>
         </w:rPr>
-        <w:t>= C</w:t>
-      </w:r>
-      <w:r>
-        <w:rPr>
+        <w:t>= (1-f)C</w:t>
+      </w:r>
+      <w:r>
+        <w:rPr>
+          <w:i/>
+          <w:iCs/>
           <w:sz w:val="22"/>
           <w:szCs w:val="22"/>
           <w:vertAlign w:val="subscript"/>
         </w:rPr>
-        <w:t>cM</w:t>
-      </w:r>
-      <w:r>
-        <w:rPr>
+        <w:t>aN</w:t>
+      </w:r>
+      <w:r>
+        <w:rPr>
+          <w:i/>
+          <w:iCs/>
           <w:sz w:val="22"/>
           <w:szCs w:val="22"/>
           <w:vertAlign w:val="superscript"/>
@@ -2815,17 +3186,562 @@
           <w:szCs w:val="22"/>
           <w:vertAlign w:val="baseline"/>
         </w:rPr>
-        <w:t xml:space="preserve">.  </w:t>
-      </w:r>
-      <w:r>
-        <w:rPr>
+        <w:t xml:space="preserve">.  If these two straight line intersect  for a set of positive finite values </w:t>
+      </w:r>
+      <w:r>
+        <w:rPr>
+          <w:i/>
+          <w:iCs/>
           <w:position w:val="0"/>
           <w:sz w:val="22"/>
           <w:sz w:val="22"/>
           <w:szCs w:val="22"/>
           <w:vertAlign w:val="baseline"/>
         </w:rPr>
-        <w:t xml:space="preserve">  </w:t>
+        <w:t>(C</w:t>
+      </w:r>
+      <w:r>
+        <w:rPr>
+          <w:i/>
+          <w:iCs/>
+          <w:sz w:val="22"/>
+          <w:szCs w:val="22"/>
+          <w:vertAlign w:val="subscript"/>
+        </w:rPr>
+        <w:t>a</w:t>
+      </w:r>
+      <w:r>
+        <w:rPr>
+          <w:i/>
+          <w:iCs/>
+          <w:position w:val="0"/>
+          <w:sz w:val="22"/>
+          <w:sz w:val="22"/>
+          <w:szCs w:val="22"/>
+          <w:vertAlign w:val="baseline"/>
+        </w:rPr>
+        <w:t>, C</w:t>
+      </w:r>
+      <w:r>
+        <w:rPr>
+          <w:i/>
+          <w:iCs/>
+          <w:sz w:val="22"/>
+          <w:szCs w:val="22"/>
+          <w:vertAlign w:val="subscript"/>
+        </w:rPr>
+        <w:t>c</w:t>
+      </w:r>
+      <w:r>
+        <w:rPr>
+          <w:i/>
+          <w:iCs/>
+          <w:position w:val="0"/>
+          <w:sz w:val="22"/>
+          <w:sz w:val="22"/>
+          <w:szCs w:val="22"/>
+          <w:vertAlign w:val="baseline"/>
+        </w:rPr>
+        <w:t>)</w:t>
+      </w:r>
+      <w:r>
+        <w:rPr>
+          <w:position w:val="0"/>
+          <w:sz w:val="22"/>
+          <w:sz w:val="22"/>
+          <w:szCs w:val="22"/>
+          <w:vertAlign w:val="baseline"/>
+        </w:rPr>
+        <w:t xml:space="preserve"> then both mutualist and non-mutualist will co-exist for any initial supply line of carbon resources. We represent the condition for co-existence of both symbionts as follows;</w:t>
+      </w:r>
+    </w:p>
+    <w:tbl>
+      <w:tblPr>
+        <w:tblW w:w="9450" w:type="dxa"/>
+        <w:jc w:val="left"/>
+        <w:tblInd w:w="55" w:type="dxa"/>
+        <w:tblBorders/>
+        <w:tblCellMar>
+          <w:top w:w="55" w:type="dxa"/>
+          <w:left w:w="55" w:type="dxa"/>
+          <w:bottom w:w="55" w:type="dxa"/>
+          <w:right w:w="55" w:type="dxa"/>
+        </w:tblCellMar>
+      </w:tblPr>
+      <w:tblGrid>
+        <w:gridCol w:w="8401"/>
+        <w:gridCol w:w="1048"/>
+      </w:tblGrid>
+      <w:tr>
+        <w:trPr>
+          <w:tblHeader w:val="true"/>
+        </w:trPr>
+        <w:tc>
+          <w:tcPr>
+            <w:tcW w:w="8401" w:type="dxa"/>
+            <w:tcBorders/>
+            <w:shd w:fill="auto" w:val="clear"/>
+            <w:vAlign w:val="center"/>
+          </w:tcPr>
+          <w:p>
+            <w:pPr>
+              <w:pStyle w:val="TableContents"/>
+              <w:jc w:val="center"/>
+              <w:rPr>
+                <w:i/>
+                <w:i/>
+                <w:iCs/>
+                <w:sz w:val="24"/>
+                <w:szCs w:val="24"/>
+              </w:rPr>
+            </w:pPr>
+            <w:r>
+              <w:rPr>
+                <w:i/>
+                <w:iCs/>
+                <w:sz w:val="24"/>
+                <w:szCs w:val="24"/>
+              </w:rPr>
+              <w:t>1 &lt; C</w:t>
+            </w:r>
+            <w:r>
+              <w:rPr>
+                <w:i/>
+                <w:iCs/>
+                <w:sz w:val="24"/>
+                <w:szCs w:val="24"/>
+                <w:vertAlign w:val="subscript"/>
+              </w:rPr>
+              <w:t>aN</w:t>
+            </w:r>
+            <w:r>
+              <w:rPr>
+                <w:i/>
+                <w:iCs/>
+                <w:sz w:val="24"/>
+                <w:szCs w:val="24"/>
+                <w:vertAlign w:val="superscript"/>
+              </w:rPr>
+              <w:t xml:space="preserve">* </w:t>
+            </w:r>
+            <w:r>
+              <w:rPr>
+                <w:i/>
+                <w:iCs/>
+                <w:position w:val="0"/>
+                <w:sz w:val="24"/>
+                <w:sz w:val="24"/>
+                <w:szCs w:val="24"/>
+                <w:vertAlign w:val="baseline"/>
+              </w:rPr>
+              <w:t>/ C</w:t>
+            </w:r>
+            <w:r>
+              <w:rPr>
+                <w:i/>
+                <w:iCs/>
+                <w:sz w:val="24"/>
+                <w:szCs w:val="24"/>
+                <w:vertAlign w:val="subscript"/>
+              </w:rPr>
+              <w:t>aM</w:t>
+            </w:r>
+            <w:r>
+              <w:rPr>
+                <w:i/>
+                <w:iCs/>
+                <w:sz w:val="24"/>
+                <w:szCs w:val="24"/>
+                <w:vertAlign w:val="superscript"/>
+              </w:rPr>
+              <w:t>*</w:t>
+            </w:r>
+            <w:r>
+              <w:rPr>
+                <w:i/>
+                <w:iCs/>
+                <w:position w:val="0"/>
+                <w:sz w:val="24"/>
+                <w:sz w:val="24"/>
+                <w:szCs w:val="24"/>
+                <w:vertAlign w:val="baseline"/>
+              </w:rPr>
+              <w:t xml:space="preserve"> &lt; 1 / (1-f)</w:t>
+            </w:r>
+          </w:p>
+        </w:tc>
+        <w:tc>
+          <w:tcPr>
+            <w:tcW w:w="1048" w:type="dxa"/>
+            <w:tcBorders/>
+            <w:shd w:fill="auto" w:val="clear"/>
+            <w:vAlign w:val="center"/>
+          </w:tcPr>
+          <w:p>
+            <w:pPr>
+              <w:pStyle w:val="TableContents"/>
+              <w:jc w:val="right"/>
+              <w:rPr/>
+            </w:pPr>
+            <w:r>
+              <w:rPr/>
+              <w:t>(</w:t>
+            </w:r>
+            <w:r>
+              <w:rPr/>
+              <w:fldChar w:fldCharType="begin"/>
+            </w:r>
+            <w:r>
+              <w:instrText> SEQ Text \* ARABIC </w:instrText>
+            </w:r>
+            <w:r>
+              <w:fldChar w:fldCharType="separate"/>
+            </w:r>
+            <w:r>
+              <w:t>7</w:t>
+            </w:r>
+            <w:r>
+              <w:fldChar w:fldCharType="end"/>
+            </w:r>
+            <w:r>
+              <w:rPr/>
+              <w:t>)</w:t>
+            </w:r>
+          </w:p>
+        </w:tc>
+      </w:tr>
+    </w:tbl>
+    <w:p>
+      <w:pPr>
+        <w:pStyle w:val="Normal"/>
+        <w:spacing w:lineRule="auto" w:line="480" w:before="0" w:after="0"/>
+        <w:contextualSpacing/>
+        <w:jc w:val="both"/>
+        <w:rPr>
+          <w:position w:val="0"/>
+          <w:sz w:val="22"/>
+          <w:sz w:val="22"/>
+          <w:szCs w:val="22"/>
+          <w:vertAlign w:val="baseline"/>
+        </w:rPr>
+      </w:pPr>
+      <w:r>
+        <w:rPr>
+          <w:position w:val="0"/>
+          <w:sz w:val="22"/>
+          <w:sz w:val="22"/>
+          <w:szCs w:val="22"/>
+          <w:vertAlign w:val="baseline"/>
+        </w:rPr>
+      </w:r>
+    </w:p>
+    <w:p>
+      <w:pPr>
+        <w:pStyle w:val="Normal"/>
+        <w:spacing w:lineRule="auto" w:line="480" w:before="0" w:after="0"/>
+        <w:contextualSpacing/>
+        <w:jc w:val="both"/>
+        <w:rPr/>
+      </w:pPr>
+      <w:r>
+        <w:rPr>
+          <w:position w:val="0"/>
+          <w:sz w:val="22"/>
+          <w:sz w:val="22"/>
+          <w:szCs w:val="22"/>
+          <w:vertAlign w:val="baseline"/>
+        </w:rPr>
+        <w:t xml:space="preserve"> </w:t>
+      </w:r>
+      <w:r>
+        <w:rPr>
+          <w:position w:val="0"/>
+          <w:sz w:val="22"/>
+          <w:sz w:val="22"/>
+          <w:szCs w:val="22"/>
+          <w:vertAlign w:val="baseline"/>
+        </w:rPr>
+        <w:t>Furthermore, all the densities of allocated carbon</w:t>
+      </w:r>
+      <w:r>
+        <w:rPr>
+          <w:i/>
+          <w:iCs/>
+          <w:position w:val="0"/>
+          <w:sz w:val="22"/>
+          <w:sz w:val="22"/>
+          <w:szCs w:val="22"/>
+          <w:vertAlign w:val="baseline"/>
+        </w:rPr>
+        <w:t xml:space="preserve"> (C</w:t>
+      </w:r>
+      <w:r>
+        <w:rPr>
+          <w:i/>
+          <w:iCs/>
+          <w:sz w:val="22"/>
+          <w:szCs w:val="22"/>
+          <w:vertAlign w:val="subscript"/>
+        </w:rPr>
+        <w:t>a</w:t>
+      </w:r>
+      <w:r>
+        <w:rPr>
+          <w:i/>
+          <w:iCs/>
+          <w:position w:val="0"/>
+          <w:sz w:val="22"/>
+          <w:sz w:val="22"/>
+          <w:szCs w:val="22"/>
+          <w:vertAlign w:val="baseline"/>
+        </w:rPr>
+        <w:t>)</w:t>
+      </w:r>
+      <w:r>
+        <w:rPr>
+          <w:position w:val="0"/>
+          <w:sz w:val="22"/>
+          <w:sz w:val="22"/>
+          <w:szCs w:val="22"/>
+          <w:vertAlign w:val="baseline"/>
+        </w:rPr>
+        <w:t>, construction carbon</w:t>
+      </w:r>
+      <w:r>
+        <w:rPr>
+          <w:i/>
+          <w:iCs/>
+          <w:position w:val="0"/>
+          <w:sz w:val="22"/>
+          <w:sz w:val="22"/>
+          <w:szCs w:val="22"/>
+          <w:vertAlign w:val="baseline"/>
+        </w:rPr>
+        <w:t xml:space="preserve"> (C</w:t>
+      </w:r>
+      <w:r>
+        <w:rPr>
+          <w:i/>
+          <w:iCs/>
+          <w:sz w:val="22"/>
+          <w:szCs w:val="22"/>
+          <w:vertAlign w:val="subscript"/>
+        </w:rPr>
+        <w:t>c</w:t>
+      </w:r>
+      <w:r>
+        <w:rPr>
+          <w:i/>
+          <w:iCs/>
+          <w:position w:val="0"/>
+          <w:sz w:val="22"/>
+          <w:sz w:val="22"/>
+          <w:szCs w:val="22"/>
+          <w:vertAlign w:val="baseline"/>
+        </w:rPr>
+        <w:t>)</w:t>
+      </w:r>
+      <w:r>
+        <w:rPr>
+          <w:position w:val="0"/>
+          <w:sz w:val="22"/>
+          <w:sz w:val="22"/>
+          <w:szCs w:val="22"/>
+          <w:vertAlign w:val="baseline"/>
+        </w:rPr>
+        <w:t xml:space="preserve"> and both symbionts </w:t>
+      </w:r>
+      <w:r>
+        <w:rPr>
+          <w:i/>
+          <w:iCs/>
+          <w:position w:val="0"/>
+          <w:sz w:val="22"/>
+          <w:sz w:val="22"/>
+          <w:szCs w:val="22"/>
+          <w:vertAlign w:val="baseline"/>
+        </w:rPr>
+        <w:t xml:space="preserve">(M, N) </w:t>
+      </w:r>
+      <w:r>
+        <w:rPr>
+          <w:i w:val="false"/>
+          <w:iCs w:val="false"/>
+          <w:position w:val="0"/>
+          <w:sz w:val="22"/>
+          <w:sz w:val="22"/>
+          <w:szCs w:val="22"/>
+          <w:vertAlign w:val="baseline"/>
+        </w:rPr>
+        <w:t>should always be non-negative for practical purpose which throws some additional restrictions as follows;</w:t>
+      </w:r>
+    </w:p>
+    <w:tbl>
+      <w:tblPr>
+        <w:tblW w:w="9450" w:type="dxa"/>
+        <w:jc w:val="left"/>
+        <w:tblInd w:w="55" w:type="dxa"/>
+        <w:tblBorders/>
+        <w:tblCellMar>
+          <w:top w:w="55" w:type="dxa"/>
+          <w:left w:w="55" w:type="dxa"/>
+          <w:bottom w:w="55" w:type="dxa"/>
+          <w:right w:w="55" w:type="dxa"/>
+        </w:tblCellMar>
+      </w:tblPr>
+      <w:tblGrid>
+        <w:gridCol w:w="8401"/>
+        <w:gridCol w:w="1048"/>
+      </w:tblGrid>
+      <w:tr>
+        <w:trPr>
+          <w:tblHeader w:val="true"/>
+        </w:trPr>
+        <w:tc>
+          <w:tcPr>
+            <w:tcW w:w="8401" w:type="dxa"/>
+            <w:tcBorders/>
+            <w:shd w:fill="auto" w:val="clear"/>
+            <w:vAlign w:val="center"/>
+          </w:tcPr>
+          <w:p>
+            <w:pPr>
+              <w:pStyle w:val="Normal"/>
+              <w:jc w:val="center"/>
+              <w:rPr>
+                <w:rFonts w:ascii="Times new roman" w:hAnsi="Times new roman"/>
+                <w:i/>
+                <w:i/>
+                <w:iCs/>
+                <w:sz w:val="24"/>
+                <w:szCs w:val="24"/>
+              </w:rPr>
+            </w:pPr>
+            <w:r>
+              <w:rPr>
+                <w:rFonts w:ascii="Times new roman" w:hAnsi="Times new roman"/>
+                <w:b w:val="false"/>
+                <w:i/>
+                <w:iCs/>
+                <w:sz w:val="24"/>
+                <w:szCs w:val="24"/>
+              </w:rPr>
+              <w:t>s &lt; 1 – (d / b</w:t>
+            </w:r>
+            <w:r>
+              <w:rPr>
+                <w:rFonts w:ascii="Times new roman" w:hAnsi="Times new roman"/>
+                <w:b w:val="false"/>
+                <w:i/>
+                <w:iCs/>
+                <w:sz w:val="24"/>
+                <w:szCs w:val="24"/>
+                <w:vertAlign w:val="subscript"/>
+              </w:rPr>
+              <w:t>max</w:t>
+            </w:r>
+            <w:r>
+              <w:rPr>
+                <w:rFonts w:ascii="Times new roman" w:hAnsi="Times new roman"/>
+                <w:b w:val="false"/>
+                <w:i/>
+                <w:iCs/>
+                <w:sz w:val="24"/>
+                <w:szCs w:val="24"/>
+              </w:rPr>
+              <w:t>) ,         d &lt; b</w:t>
+            </w:r>
+            <w:r>
+              <w:rPr>
+                <w:rFonts w:ascii="Times new roman" w:hAnsi="Times new roman"/>
+                <w:b w:val="false"/>
+                <w:i/>
+                <w:iCs/>
+                <w:sz w:val="24"/>
+                <w:szCs w:val="24"/>
+                <w:vertAlign w:val="subscript"/>
+              </w:rPr>
+              <w:t>max</w:t>
+            </w:r>
+          </w:p>
+        </w:tc>
+        <w:tc>
+          <w:tcPr>
+            <w:tcW w:w="1048" w:type="dxa"/>
+            <w:tcBorders/>
+            <w:shd w:fill="auto" w:val="clear"/>
+            <w:vAlign w:val="center"/>
+          </w:tcPr>
+          <w:p>
+            <w:pPr>
+              <w:pStyle w:val="TableContents"/>
+              <w:jc w:val="right"/>
+              <w:rPr/>
+            </w:pPr>
+            <w:r>
+              <w:rPr/>
+              <w:t>(</w:t>
+            </w:r>
+            <w:r>
+              <w:rPr/>
+              <w:fldChar w:fldCharType="begin"/>
+            </w:r>
+            <w:r>
+              <w:instrText> SEQ Text \* ARABIC </w:instrText>
+            </w:r>
+            <w:r>
+              <w:fldChar w:fldCharType="separate"/>
+            </w:r>
+            <w:r>
+              <w:t>8</w:t>
+            </w:r>
+            <w:r>
+              <w:fldChar w:fldCharType="end"/>
+            </w:r>
+            <w:r>
+              <w:rPr/>
+              <w:t>)</w:t>
+            </w:r>
+          </w:p>
+        </w:tc>
+      </w:tr>
+    </w:tbl>
+    <w:p>
+      <w:pPr>
+        <w:pStyle w:val="Normal"/>
+        <w:spacing w:lineRule="auto" w:line="480" w:before="0" w:after="0"/>
+        <w:contextualSpacing/>
+        <w:jc w:val="both"/>
+        <w:rPr/>
+      </w:pPr>
+      <w:r>
+        <w:rPr>
+          <w:position w:val="0"/>
+          <w:sz w:val="22"/>
+          <w:sz w:val="22"/>
+          <w:szCs w:val="22"/>
+          <w:vertAlign w:val="baseline"/>
+        </w:rPr>
+        <w:t xml:space="preserve"> </w:t>
+      </w:r>
+    </w:p>
+    <w:p>
+      <w:pPr>
+        <w:pStyle w:val="Normal"/>
+        <w:spacing w:lineRule="auto" w:line="480" w:before="0" w:after="0"/>
+        <w:contextualSpacing/>
+        <w:jc w:val="both"/>
+        <w:rPr/>
+      </w:pPr>
+      <w:r>
+        <w:rPr>
+          <w:position w:val="0"/>
+          <w:sz w:val="22"/>
+          <w:sz w:val="22"/>
+          <w:szCs w:val="22"/>
+          <w:vertAlign w:val="baseline"/>
+        </w:rPr>
+        <w:t xml:space="preserve">In the next section we will show three different cases for different possible combination of  Equations (7) and (8).           </w:t>
       </w:r>
       <w:r>
         <w:rPr>
@@ -2857,7 +3773,12 @@
         </w:rPr>
       </w:pPr>
       <w:r>
-        <w:rPr/>
+        <w:rPr>
+          <w:rFonts w:cs="Times New Roman"/>
+          <w:b/>
+          <w:sz w:val="22"/>
+          <w:szCs w:val="22"/>
+        </w:rPr>
       </w:r>
     </w:p>
     <w:p>
@@ -2879,7 +3800,12 @@
         </w:rPr>
       </w:pPr>
       <w:r>
-        <w:rPr/>
+        <w:rPr>
+          <w:rFonts w:cs="Times New Roman"/>
+          <w:b/>
+          <w:sz w:val="22"/>
+          <w:szCs w:val="22"/>
+        </w:rPr>
       </w:r>
     </w:p>
     <w:p>
@@ -2901,7 +3827,12 @@
         </w:rPr>
       </w:pPr>
       <w:r>
-        <w:rPr/>
+        <w:rPr>
+          <w:rFonts w:cs="Times New Roman"/>
+          <w:b/>
+          <w:sz w:val="22"/>
+          <w:szCs w:val="22"/>
+        </w:rPr>
       </w:r>
     </w:p>
     <w:p>
@@ -2923,7 +3854,12 @@
         </w:rPr>
       </w:pPr>
       <w:r>
-        <w:rPr/>
+        <w:rPr>
+          <w:rFonts w:cs="Times New Roman"/>
+          <w:b/>
+          <w:sz w:val="22"/>
+          <w:szCs w:val="22"/>
+        </w:rPr>
       </w:r>
     </w:p>
     <w:p>
@@ -2945,7 +3881,12 @@
         </w:rPr>
       </w:pPr>
       <w:r>
-        <w:rPr/>
+        <w:rPr>
+          <w:rFonts w:cs="Times New Roman"/>
+          <w:b/>
+          <w:sz w:val="22"/>
+          <w:szCs w:val="22"/>
+        </w:rPr>
       </w:r>
     </w:p>
     <w:p>
@@ -2967,7 +3908,12 @@
         </w:rPr>
       </w:pPr>
       <w:r>
-        <w:rPr/>
+        <w:rPr>
+          <w:rFonts w:cs="Times New Roman"/>
+          <w:b/>
+          <w:sz w:val="22"/>
+          <w:szCs w:val="22"/>
+        </w:rPr>
       </w:r>
     </w:p>
     <w:p>
@@ -2989,7 +3935,12 @@
         </w:rPr>
       </w:pPr>
       <w:r>
-        <w:rPr/>
+        <w:rPr>
+          <w:rFonts w:cs="Times New Roman"/>
+          <w:b/>
+          <w:sz w:val="22"/>
+          <w:szCs w:val="22"/>
+        </w:rPr>
       </w:r>
     </w:p>
     <w:p>
@@ -3011,7 +3962,12 @@
         </w:rPr>
       </w:pPr>
       <w:r>
-        <w:rPr/>
+        <w:rPr>
+          <w:rFonts w:cs="Times New Roman"/>
+          <w:b/>
+          <w:sz w:val="22"/>
+          <w:szCs w:val="22"/>
+        </w:rPr>
       </w:r>
     </w:p>
     <w:p>
@@ -3033,7 +3989,12 @@
         </w:rPr>
       </w:pPr>
       <w:r>
-        <w:rPr/>
+        <w:rPr>
+          <w:rFonts w:cs="Times New Roman"/>
+          <w:b/>
+          <w:sz w:val="22"/>
+          <w:szCs w:val="22"/>
+        </w:rPr>
       </w:r>
     </w:p>
     <w:p>
@@ -3055,7 +4016,12 @@
         </w:rPr>
       </w:pPr>
       <w:r>
-        <w:rPr/>
+        <w:rPr>
+          <w:rFonts w:cs="Times New Roman"/>
+          <w:b/>
+          <w:sz w:val="22"/>
+          <w:szCs w:val="22"/>
+        </w:rPr>
       </w:r>
     </w:p>
     <w:p>
@@ -3077,7 +4043,12 @@
         </w:rPr>
       </w:pPr>
       <w:r>
-        <w:rPr/>
+        <w:rPr>
+          <w:rFonts w:cs="Times New Roman"/>
+          <w:b/>
+          <w:sz w:val="22"/>
+          <w:szCs w:val="22"/>
+        </w:rPr>
       </w:r>
     </w:p>
     <w:p>
@@ -3099,7 +4070,12 @@
         </w:rPr>
       </w:pPr>
       <w:r>
-        <w:rPr/>
+        <w:rPr>
+          <w:rFonts w:cs="Times New Roman"/>
+          <w:b/>
+          <w:sz w:val="22"/>
+          <w:szCs w:val="22"/>
+        </w:rPr>
       </w:r>
     </w:p>
     <w:p>
@@ -3121,7 +4097,12 @@
         </w:rPr>
       </w:pPr>
       <w:r>
-        <w:rPr/>
+        <w:rPr>
+          <w:rFonts w:cs="Times New Roman"/>
+          <w:b/>
+          <w:sz w:val="22"/>
+          <w:szCs w:val="22"/>
+        </w:rPr>
       </w:r>
     </w:p>
     <w:p>
@@ -3143,7 +4124,12 @@
         </w:rPr>
       </w:pPr>
       <w:r>
-        <w:rPr/>
+        <w:rPr>
+          <w:rFonts w:cs="Times New Roman"/>
+          <w:b/>
+          <w:sz w:val="22"/>
+          <w:szCs w:val="22"/>
+        </w:rPr>
       </w:r>
     </w:p>
     <w:p>
@@ -3165,7 +4151,12 @@
         </w:rPr>
       </w:pPr>
       <w:r>
-        <w:rPr/>
+        <w:rPr>
+          <w:rFonts w:cs="Times New Roman"/>
+          <w:b/>
+          <w:sz w:val="22"/>
+          <w:szCs w:val="22"/>
+        </w:rPr>
       </w:r>
     </w:p>
     <w:p>
@@ -3187,7 +4178,12 @@
         </w:rPr>
       </w:pPr>
       <w:r>
-        <w:rPr/>
+        <w:rPr>
+          <w:rFonts w:cs="Times New Roman"/>
+          <w:b/>
+          <w:sz w:val="22"/>
+          <w:szCs w:val="22"/>
+        </w:rPr>
       </w:r>
     </w:p>
     <w:p>
@@ -3209,7 +4205,12 @@
         </w:rPr>
       </w:pPr>
       <w:r>
-        <w:rPr/>
+        <w:rPr>
+          <w:rFonts w:cs="Times New Roman"/>
+          <w:b/>
+          <w:sz w:val="22"/>
+          <w:szCs w:val="22"/>
+        </w:rPr>
       </w:r>
     </w:p>
     <w:p>
@@ -3231,7 +4232,12 @@
         </w:rPr>
       </w:pPr>
       <w:r>
-        <w:rPr/>
+        <w:rPr>
+          <w:rFonts w:cs="Times New Roman"/>
+          <w:b/>
+          <w:sz w:val="22"/>
+          <w:szCs w:val="22"/>
+        </w:rPr>
       </w:r>
     </w:p>
     <w:p>
@@ -3253,7 +4259,12 @@
         </w:rPr>
       </w:pPr>
       <w:r>
-        <w:rPr/>
+        <w:rPr>
+          <w:rFonts w:cs="Times New Roman"/>
+          <w:b/>
+          <w:sz w:val="22"/>
+          <w:szCs w:val="22"/>
+        </w:rPr>
       </w:r>
     </w:p>
     <w:p>
@@ -3275,7 +4286,12 @@
         </w:rPr>
       </w:pPr>
       <w:r>
-        <w:rPr/>
+        <w:rPr>
+          <w:rFonts w:cs="Times New Roman"/>
+          <w:b/>
+          <w:sz w:val="22"/>
+          <w:szCs w:val="22"/>
+        </w:rPr>
       </w:r>
     </w:p>
     <w:p>
@@ -3297,7 +4313,12 @@
         </w:rPr>
       </w:pPr>
       <w:r>
-        <w:rPr/>
+        <w:rPr>
+          <w:rFonts w:cs="Times New Roman"/>
+          <w:b/>
+          <w:sz w:val="22"/>
+          <w:szCs w:val="22"/>
+        </w:rPr>
       </w:r>
     </w:p>
     <w:p>
@@ -3319,7 +4340,12 @@
         </w:rPr>
       </w:pPr>
       <w:r>
-        <w:rPr/>
+        <w:rPr>
+          <w:rFonts w:cs="Times New Roman"/>
+          <w:b/>
+          <w:sz w:val="22"/>
+          <w:szCs w:val="22"/>
+        </w:rPr>
       </w:r>
     </w:p>
     <w:p>
@@ -3341,7 +4367,12 @@
         </w:rPr>
       </w:pPr>
       <w:r>
-        <w:rPr/>
+        <w:rPr>
+          <w:rFonts w:cs="Times New Roman"/>
+          <w:b/>
+          <w:sz w:val="22"/>
+          <w:szCs w:val="22"/>
+        </w:rPr>
       </w:r>
     </w:p>
     <w:p>
@@ -3363,7 +4394,12 @@
         </w:rPr>
       </w:pPr>
       <w:r>
-        <w:rPr/>
+        <w:rPr>
+          <w:rFonts w:cs="Times New Roman"/>
+          <w:b/>
+          <w:sz w:val="22"/>
+          <w:szCs w:val="22"/>
+        </w:rPr>
       </w:r>
     </w:p>
     <w:p>
@@ -3535,8 +4571,8 @@
         </w:rPr>
         <w:t>Table 1</w:t>
       </w:r>
-      <w:bookmarkStart w:id="2" w:name="Ref_Table%2011"/>
-      <w:bookmarkStart w:id="3" w:name="Ref_Table%2012"/>
+      <w:bookmarkStart w:id="2" w:name="Ref_Table%2012"/>
+      <w:bookmarkStart w:id="3" w:name="Ref_Table%2011"/>
       <w:bookmarkEnd w:id="2"/>
       <w:bookmarkEnd w:id="3"/>
       <w:r>
@@ -4854,15 +5890,7 @@
           <w:sz w:val="22"/>
           <w:szCs w:val="22"/>
         </w:rPr>
-        <w:t>Figure</w:t>
-      </w:r>
-      <w:r>
-        <w:rPr>
-          <w:b/>
-          <w:sz w:val="22"/>
-          <w:szCs w:val="22"/>
-        </w:rPr>
-        <w:t>s</w:t>
+        <w:t>Figures</w:t>
       </w:r>
     </w:p>
     <w:p>
@@ -4882,7 +5910,7 @@
           <w:szCs w:val="22"/>
         </w:rPr>
         <w:drawing>
-          <wp:anchor behindDoc="0" distT="0" distB="0" distL="0" distR="0" simplePos="0" locked="0" layoutInCell="1" allowOverlap="1" relativeHeight="26">
+          <wp:anchor behindDoc="0" distT="0" distB="0" distL="0" distR="0" simplePos="0" locked="0" layoutInCell="1" allowOverlap="1" relativeHeight="13">
             <wp:simplePos x="0" y="0"/>
             <wp:positionH relativeFrom="column">
               <wp:align>center</wp:align>
@@ -4964,7 +5992,7 @@
           <w:szCs w:val="22"/>
         </w:rPr>
         <w:drawing>
-          <wp:anchor behindDoc="0" distT="0" distB="0" distL="0" distR="0" simplePos="0" locked="0" layoutInCell="1" allowOverlap="1" relativeHeight="30">
+          <wp:anchor behindDoc="0" distT="0" distB="0" distL="0" distR="0" simplePos="0" locked="0" layoutInCell="1" allowOverlap="1" relativeHeight="14">
             <wp:simplePos x="0" y="0"/>
             <wp:positionH relativeFrom="column">
               <wp:align>center</wp:align>
@@ -5026,10 +6054,432 @@
           <w:sz w:val="22"/>
           <w:szCs w:val="22"/>
         </w:rPr>
-        <w:t xml:space="preserve">Figure 2 : schematic diagram </w:t>
+        <w:t>Figure 2 : Schematic diagram depicting the condition for stable co-existence between both symbionts.</w:t>
       </w:r>
       <w:r>
         <w:br w:type="page"/>
+      </w:r>
+    </w:p>
+    <w:p>
+      <w:pPr>
+        <w:pStyle w:val="Body"/>
+        <w:spacing w:lineRule="auto" w:line="480"/>
+        <w:jc w:val="both"/>
+        <w:rPr/>
+      </w:pPr>
+      <w:r>
+        <w:rPr>
+          <w:rFonts w:cs="Times New Roman"/>
+          <w:b w:val="false"/>
+          <w:bCs w:val="false"/>
+          <w:sz w:val="22"/>
+          <w:szCs w:val="22"/>
+        </w:rPr>
+        <w:t xml:space="preserve">              </w:t>
+      </w:r>
+      <w:r>
+        <w:rPr>
+          <w:rFonts w:cs="Times New Roman"/>
+          <w:b w:val="false"/>
+          <w:bCs w:val="false"/>
+          <w:sz w:val="22"/>
+          <w:szCs w:val="22"/>
+        </w:rPr>
+        <w:t>(A)                                                                 (B)                                                               (C)</w:t>
+      </w:r>
+    </w:p>
+    <w:p>
+      <w:pPr>
+        <w:pStyle w:val="Body"/>
+        <w:spacing w:lineRule="auto" w:line="480"/>
+        <w:jc w:val="both"/>
+        <w:rPr>
+          <w:rFonts w:cs="Times New Roman"/>
+          <w:b/>
+          <w:b/>
+          <w:sz w:val="22"/>
+          <w:szCs w:val="22"/>
+        </w:rPr>
+      </w:pPr>
+      <w:r>
+        <w:rPr>
+          <w:rFonts w:cs="Times New Roman"/>
+          <w:b/>
+          <w:sz w:val="22"/>
+          <w:szCs w:val="22"/>
+        </w:rPr>
+        <w:drawing>
+          <wp:anchor behindDoc="0" distT="0" distB="0" distL="0" distR="0" simplePos="0" locked="0" layoutInCell="1" allowOverlap="1" relativeHeight="33">
+            <wp:simplePos x="0" y="0"/>
+            <wp:positionH relativeFrom="column">
+              <wp:posOffset>1857375</wp:posOffset>
+            </wp:positionH>
+            <wp:positionV relativeFrom="paragraph">
+              <wp:posOffset>78105</wp:posOffset>
+            </wp:positionV>
+            <wp:extent cx="2286000" cy="2286000"/>
+            <wp:effectExtent l="0" t="0" r="0" b="0"/>
+            <wp:wrapSquare wrapText="largest"/>
+            <wp:docPr id="3" name="Image4" descr=""/>
+            <wp:cNvGraphicFramePr>
+              <a:graphicFrameLocks xmlns:a="http://schemas.openxmlformats.org/drawingml/2006/main" noChangeAspect="1"/>
+            </wp:cNvGraphicFramePr>
+            <a:graphic xmlns:a="http://schemas.openxmlformats.org/drawingml/2006/main">
+              <a:graphicData uri="http://schemas.openxmlformats.org/drawingml/2006/picture">
+                <pic:pic xmlns:pic="http://schemas.openxmlformats.org/drawingml/2006/picture">
+                  <pic:nvPicPr>
+                    <pic:cNvPr id="3" name="Image4" descr=""/>
+                    <pic:cNvPicPr>
+                      <a:picLocks noChangeAspect="1" noChangeArrowheads="1"/>
+                    </pic:cNvPicPr>
+                  </pic:nvPicPr>
+                  <pic:blipFill>
+                    <a:blip r:embed="rId5"/>
+                    <a:stretch>
+                      <a:fillRect/>
+                    </a:stretch>
+                  </pic:blipFill>
+                  <pic:spPr bwMode="auto">
+                    <a:xfrm>
+                      <a:off x="0" y="0"/>
+                      <a:ext cx="2286000" cy="2286000"/>
+                    </a:xfrm>
+                    <a:prstGeom prst="rect">
+                      <a:avLst/>
+                    </a:prstGeom>
+                  </pic:spPr>
+                </pic:pic>
+              </a:graphicData>
+            </a:graphic>
+          </wp:anchor>
+        </w:drawing>
+        <w:drawing>
+          <wp:anchor behindDoc="0" distT="0" distB="0" distL="0" distR="0" simplePos="0" locked="0" layoutInCell="1" allowOverlap="1" relativeHeight="34">
+            <wp:simplePos x="0" y="0"/>
+            <wp:positionH relativeFrom="column">
+              <wp:posOffset>4257675</wp:posOffset>
+            </wp:positionH>
+            <wp:positionV relativeFrom="paragraph">
+              <wp:posOffset>73660</wp:posOffset>
+            </wp:positionV>
+            <wp:extent cx="2286000" cy="2286000"/>
+            <wp:effectExtent l="0" t="0" r="0" b="0"/>
+            <wp:wrapTopAndBottom/>
+            <wp:docPr id="4" name="Image5" descr=""/>
+            <wp:cNvGraphicFramePr>
+              <a:graphicFrameLocks xmlns:a="http://schemas.openxmlformats.org/drawingml/2006/main" noChangeAspect="1"/>
+            </wp:cNvGraphicFramePr>
+            <a:graphic xmlns:a="http://schemas.openxmlformats.org/drawingml/2006/main">
+              <a:graphicData uri="http://schemas.openxmlformats.org/drawingml/2006/picture">
+                <pic:pic xmlns:pic="http://schemas.openxmlformats.org/drawingml/2006/picture">
+                  <pic:nvPicPr>
+                    <pic:cNvPr id="4" name="Image5" descr=""/>
+                    <pic:cNvPicPr>
+                      <a:picLocks noChangeAspect="1" noChangeArrowheads="1"/>
+                    </pic:cNvPicPr>
+                  </pic:nvPicPr>
+                  <pic:blipFill>
+                    <a:blip r:embed="rId6"/>
+                    <a:stretch>
+                      <a:fillRect/>
+                    </a:stretch>
+                  </pic:blipFill>
+                  <pic:spPr bwMode="auto">
+                    <a:xfrm>
+                      <a:off x="0" y="0"/>
+                      <a:ext cx="2286000" cy="2286000"/>
+                    </a:xfrm>
+                    <a:prstGeom prst="rect">
+                      <a:avLst/>
+                    </a:prstGeom>
+                  </pic:spPr>
+                </pic:pic>
+              </a:graphicData>
+            </a:graphic>
+          </wp:anchor>
+        </w:drawing>
+        <w:drawing>
+          <wp:anchor behindDoc="0" distT="0" distB="0" distL="0" distR="0" simplePos="0" locked="0" layoutInCell="1" allowOverlap="1" relativeHeight="35">
+            <wp:simplePos x="0" y="0"/>
+            <wp:positionH relativeFrom="column">
+              <wp:posOffset>-554355</wp:posOffset>
+            </wp:positionH>
+            <wp:positionV relativeFrom="paragraph">
+              <wp:posOffset>81280</wp:posOffset>
+            </wp:positionV>
+            <wp:extent cx="2286000" cy="2286000"/>
+            <wp:effectExtent l="0" t="0" r="0" b="0"/>
+            <wp:wrapTopAndBottom/>
+            <wp:docPr id="5" name="Image3" descr=""/>
+            <wp:cNvGraphicFramePr>
+              <a:graphicFrameLocks xmlns:a="http://schemas.openxmlformats.org/drawingml/2006/main" noChangeAspect="1"/>
+            </wp:cNvGraphicFramePr>
+            <a:graphic xmlns:a="http://schemas.openxmlformats.org/drawingml/2006/main">
+              <a:graphicData uri="http://schemas.openxmlformats.org/drawingml/2006/picture">
+                <pic:pic xmlns:pic="http://schemas.openxmlformats.org/drawingml/2006/picture">
+                  <pic:nvPicPr>
+                    <pic:cNvPr id="5" name="Image3" descr=""/>
+                    <pic:cNvPicPr>
+                      <a:picLocks noChangeAspect="1" noChangeArrowheads="1"/>
+                    </pic:cNvPicPr>
+                  </pic:nvPicPr>
+                  <pic:blipFill>
+                    <a:blip r:embed="rId7"/>
+                    <a:stretch>
+                      <a:fillRect/>
+                    </a:stretch>
+                  </pic:blipFill>
+                  <pic:spPr bwMode="auto">
+                    <a:xfrm>
+                      <a:off x="0" y="0"/>
+                      <a:ext cx="2286000" cy="2286000"/>
+                    </a:xfrm>
+                    <a:prstGeom prst="rect">
+                      <a:avLst/>
+                    </a:prstGeom>
+                  </pic:spPr>
+                </pic:pic>
+              </a:graphicData>
+            </a:graphic>
+          </wp:anchor>
+        </w:drawing>
+      </w:r>
+    </w:p>
+    <w:p>
+      <w:pPr>
+        <w:pStyle w:val="Body"/>
+        <w:spacing w:lineRule="auto" w:line="480"/>
+        <w:jc w:val="both"/>
+        <w:rPr>
+          <w:b w:val="false"/>
+          <w:b w:val="false"/>
+          <w:bCs w:val="false"/>
+        </w:rPr>
+      </w:pPr>
+      <w:r>
+        <w:rPr>
+          <w:rFonts w:cs="Times New Roman"/>
+          <w:b w:val="false"/>
+          <w:bCs w:val="false"/>
+          <w:sz w:val="22"/>
+          <w:szCs w:val="22"/>
+        </w:rPr>
+        <w:t xml:space="preserve"> </w:t>
+      </w:r>
+      <w:r>
+        <w:rPr>
+          <w:rFonts w:cs="Times New Roman"/>
+          <w:b w:val="false"/>
+          <w:bCs w:val="false"/>
+          <w:sz w:val="22"/>
+          <w:szCs w:val="22"/>
+        </w:rPr>
+        <w:t xml:space="preserve">Figure 3 : </w:t>
+      </w:r>
+    </w:p>
+    <w:p>
+      <w:pPr>
+        <w:pStyle w:val="Body"/>
+        <w:spacing w:lineRule="auto" w:line="480"/>
+        <w:jc w:val="both"/>
+        <w:rPr>
+          <w:rFonts w:cs="Times New Roman"/>
+          <w:sz w:val="22"/>
+          <w:szCs w:val="22"/>
+        </w:rPr>
+      </w:pPr>
+      <w:r>
+        <w:rPr>
+          <w:b w:val="false"/>
+          <w:bCs w:val="false"/>
+        </w:rPr>
+      </w:r>
+    </w:p>
+    <w:p>
+      <w:pPr>
+        <w:pStyle w:val="Body"/>
+        <w:spacing w:lineRule="auto" w:line="480"/>
+        <w:jc w:val="both"/>
+        <w:rPr>
+          <w:rFonts w:cs="Times New Roman"/>
+          <w:b/>
+          <w:b/>
+          <w:sz w:val="22"/>
+          <w:szCs w:val="22"/>
+        </w:rPr>
+      </w:pPr>
+      <w:r>
+        <w:rPr/>
+      </w:r>
+    </w:p>
+    <w:p>
+      <w:pPr>
+        <w:pStyle w:val="Body"/>
+        <w:spacing w:lineRule="auto" w:line="480"/>
+        <w:jc w:val="both"/>
+        <w:rPr>
+          <w:rFonts w:cs="Times New Roman"/>
+          <w:b/>
+          <w:b/>
+          <w:sz w:val="22"/>
+          <w:szCs w:val="22"/>
+        </w:rPr>
+      </w:pPr>
+      <w:r>
+        <w:rPr/>
+      </w:r>
+    </w:p>
+    <w:p>
+      <w:pPr>
+        <w:pStyle w:val="Body"/>
+        <w:spacing w:lineRule="auto" w:line="480"/>
+        <w:jc w:val="both"/>
+        <w:rPr>
+          <w:rFonts w:cs="Times New Roman"/>
+          <w:b/>
+          <w:b/>
+          <w:sz w:val="22"/>
+          <w:szCs w:val="22"/>
+        </w:rPr>
+      </w:pPr>
+      <w:r>
+        <w:rPr/>
+      </w:r>
+    </w:p>
+    <w:p>
+      <w:pPr>
+        <w:pStyle w:val="Body"/>
+        <w:spacing w:lineRule="auto" w:line="480"/>
+        <w:jc w:val="both"/>
+        <w:rPr>
+          <w:rFonts w:cs="Times New Roman"/>
+          <w:b/>
+          <w:b/>
+          <w:sz w:val="22"/>
+          <w:szCs w:val="22"/>
+        </w:rPr>
+      </w:pPr>
+      <w:r>
+        <w:rPr/>
+      </w:r>
+    </w:p>
+    <w:p>
+      <w:pPr>
+        <w:pStyle w:val="Body"/>
+        <w:spacing w:lineRule="auto" w:line="480"/>
+        <w:jc w:val="both"/>
+        <w:rPr>
+          <w:rFonts w:cs="Times New Roman"/>
+          <w:b/>
+          <w:b/>
+          <w:sz w:val="22"/>
+          <w:szCs w:val="22"/>
+        </w:rPr>
+      </w:pPr>
+      <w:r>
+        <w:rPr/>
+      </w:r>
+    </w:p>
+    <w:p>
+      <w:pPr>
+        <w:pStyle w:val="Body"/>
+        <w:spacing w:lineRule="auto" w:line="480"/>
+        <w:jc w:val="both"/>
+        <w:rPr>
+          <w:rFonts w:cs="Times New Roman"/>
+          <w:b/>
+          <w:b/>
+          <w:sz w:val="22"/>
+          <w:szCs w:val="22"/>
+        </w:rPr>
+      </w:pPr>
+      <w:r>
+        <w:rPr/>
+      </w:r>
+    </w:p>
+    <w:p>
+      <w:pPr>
+        <w:pStyle w:val="Body"/>
+        <w:spacing w:lineRule="auto" w:line="480"/>
+        <w:jc w:val="both"/>
+        <w:rPr>
+          <w:rFonts w:cs="Times New Roman"/>
+          <w:b/>
+          <w:b/>
+          <w:sz w:val="22"/>
+          <w:szCs w:val="22"/>
+        </w:rPr>
+      </w:pPr>
+      <w:r>
+        <w:rPr/>
+      </w:r>
+    </w:p>
+    <w:p>
+      <w:pPr>
+        <w:pStyle w:val="Body"/>
+        <w:spacing w:lineRule="auto" w:line="480"/>
+        <w:jc w:val="both"/>
+        <w:rPr>
+          <w:rFonts w:cs="Times New Roman"/>
+          <w:b/>
+          <w:b/>
+          <w:sz w:val="22"/>
+          <w:szCs w:val="22"/>
+        </w:rPr>
+      </w:pPr>
+      <w:r>
+        <w:rPr/>
+      </w:r>
+    </w:p>
+    <w:p>
+      <w:pPr>
+        <w:pStyle w:val="Body"/>
+        <w:spacing w:lineRule="auto" w:line="480"/>
+        <w:jc w:val="both"/>
+        <w:rPr>
+          <w:rFonts w:cs="Times New Roman"/>
+          <w:b/>
+          <w:b/>
+          <w:sz w:val="22"/>
+          <w:szCs w:val="22"/>
+        </w:rPr>
+      </w:pPr>
+      <w:r>
+        <w:rPr/>
+      </w:r>
+    </w:p>
+    <w:p>
+      <w:pPr>
+        <w:pStyle w:val="Body"/>
+        <w:spacing w:lineRule="auto" w:line="480"/>
+        <w:jc w:val="both"/>
+        <w:rPr>
+          <w:rFonts w:cs="Times New Roman"/>
+          <w:b/>
+          <w:b/>
+          <w:sz w:val="22"/>
+          <w:szCs w:val="22"/>
+        </w:rPr>
+      </w:pPr>
+      <w:r>
+        <w:rPr/>
+      </w:r>
+    </w:p>
+    <w:p>
+      <w:pPr>
+        <w:pStyle w:val="Body"/>
+        <w:spacing w:lineRule="auto" w:line="480"/>
+        <w:jc w:val="both"/>
+        <w:rPr>
+          <w:rFonts w:cs="Times New Roman"/>
+          <w:b/>
+          <w:b/>
+          <w:sz w:val="22"/>
+          <w:szCs w:val="22"/>
+        </w:rPr>
+      </w:pPr>
+      <w:r>
+        <w:rPr/>
       </w:r>
     </w:p>
     <w:p>
@@ -5136,8 +6586,8 @@
       </w:r>
     </w:p>
     <w:sectPr>
-      <w:headerReference w:type="default" r:id="rId5"/>
-      <w:footerReference w:type="default" r:id="rId6"/>
+      <w:headerReference w:type="default" r:id="rId8"/>
+      <w:footerReference w:type="default" r:id="rId9"/>
       <w:type w:val="nextPage"/>
       <w:pgSz w:w="12240" w:h="15840"/>
       <w:pgMar w:left="1440" w:right="1350" w:header="720" w:top="1440" w:footer="720" w:bottom="1440" w:gutter="0"/>
@@ -5164,7 +6614,7 @@
       <mc:AlternateContent>
         <mc:Choice Requires="wps">
           <w:drawing>
-            <wp:anchor behindDoc="1" distT="0" distB="0" distL="0" distR="0" simplePos="0" locked="0" layoutInCell="1" allowOverlap="1" relativeHeight="11">
+            <wp:anchor behindDoc="1" distT="0" distB="0" distL="0" distR="0" simplePos="0" locked="0" layoutInCell="1" allowOverlap="1" relativeHeight="12">
               <wp:simplePos x="0" y="0"/>
               <wp:positionH relativeFrom="margin">
                 <wp:align>right</wp:align>
@@ -5172,10 +6622,10 @@
               <wp:positionV relativeFrom="paragraph">
                 <wp:posOffset>635</wp:posOffset>
               </wp:positionV>
-              <wp:extent cx="157480" cy="174625"/>
+              <wp:extent cx="159385" cy="174625"/>
               <wp:effectExtent l="0" t="0" r="0" b="0"/>
               <wp:wrapTopAndBottom/>
-              <wp:docPr id="3" name="Frame1"/>
+              <wp:docPr id="6" name="Frame1"/>
               <a:graphic xmlns:a="http://schemas.openxmlformats.org/drawingml/2006/main">
                 <a:graphicData uri="http://schemas.microsoft.com/office/word/2010/wordprocessingShape">
                   <wps:wsp>
@@ -5183,7 +6633,7 @@
                     <wps:spPr>
                       <a:xfrm>
                         <a:off x="0" y="0"/>
-                        <a:ext cx="156960" cy="173880"/>
+                        <a:ext cx="158760" cy="173880"/>
                       </a:xfrm>
                       <a:prstGeom prst="rect">
                         <a:avLst/>
@@ -5221,7 +6671,7 @@
                             <w:fldChar w:fldCharType="separate"/>
                           </w:r>
                           <w:r>
-                            <w:t>7</w:t>
+                            <w:t>11</w:t>
                           </w:r>
                           <w:r>
                             <w:fldChar w:fldCharType="end"/>
@@ -5240,7 +6690,7 @@
         </mc:Choice>
         <mc:Fallback>
           <w:pict>
-            <v:rect id="shape_0" ID="Frame1" stroked="f" style="position:absolute;margin-left:460.1pt;margin-top:0.05pt;width:12.3pt;height:13.65pt;mso-position-horizontal:right;mso-position-horizontal-relative:margin">
+            <v:rect id="shape_0" ID="Frame1" stroked="f" style="position:absolute;margin-left:459.95pt;margin-top:0.05pt;width:12.45pt;height:13.65pt;mso-position-horizontal:right;mso-position-horizontal-relative:margin">
               <w10:wrap type="square"/>
               <v:fill o:detectmouseclick="t" on="false"/>
               <v:stroke color="#3465a4" joinstyle="round" endcap="flat"/>
@@ -5266,7 +6716,7 @@
                       <w:fldChar w:fldCharType="separate"/>
                     </w:r>
                     <w:r>
-                      <w:t>7</w:t>
+                      <w:t>11</w:t>
                     </w:r>
                     <w:r>
                       <w:fldChar w:fldCharType="end"/>

</xml_diff>